<commit_message>
Updated CV for Devops
</commit_message>
<xml_diff>
--- a/Assets/Aswadh Puthen Veede CV.docx
+++ b/Assets/Aswadh Puthen Veede CV.docx
@@ -156,10 +156,17 @@
             </w:pPr>
             <w:r>
               <w:rPr>
-                <w:spacing w:val="0"/>
-                <w:w w:val="100"/>
+                <w:spacing w:val="1"/>
+                <w:w w:val="79"/>
               </w:rPr>
-              <w:t xml:space="preserve">Devops Engineer </w:t>
+              <w:t>Devops Engineer</w:t>
+            </w:r>
+            <w:r>
+              <w:rPr>
+                <w:spacing w:val="7"/>
+                <w:w w:val="79"/>
+              </w:rPr>
+              <w:t xml:space="preserve"> </w:t>
             </w:r>
           </w:p>
         </w:tc>
@@ -192,15 +199,9 @@
           </w:sdt>
           <w:p>
             <w:r>
-              <w:t>Dynamic DevOps Engineer specializing in Azure cloud solutions, with a strong background in CI/CD pipelines and infrastructure as code. Adept at implementing best practices for security and monitoring, leveraging tools like Terraform and Azure DevOps to streamline workflows. Passionate about fostering collaboration and continuous improvement in tech teams.</w:t>
+              <w:t>Dynamic DevOps Engineer with hands-on experience in cloud infrastructure, CI/CD pipelines, and container orchestration. Skilled in automating deployments and maintaining scalable, reliable systems using Azure, Docker, and Kubernetes. Proficient in Infrastructure as Code (IaC) with Terraform and Ansible, with a strong focus on monitoring, performance, and system resilience. Passionate about bridging development and operations through effective collaboration and automation.</w:t>
             </w:r>
           </w:p>
-          <w:p>
-            <w:r>
-              <w:t>Expertise in container orchestration and microservices architecture, utilizing Kubernetes and Docker to enhance application scalability. Eager to contribute to a forward-thinking team dedicated to leveraging cutting-edge technologies for business success.</w:t>
-            </w:r>
-          </w:p>
-          <w:p/>
           <w:sdt>
             <w:sdtPr>
               <w:id w:val="-1954003311"/>
@@ -241,11 +242,13 @@
             </w:sdtContent>
           </w:sdt>
           <w:p>
+            <w:pPr>
+              <w:spacing w:line="360" w:lineRule="auto"/>
+            </w:pPr>
             <w:r>
               <w:t>+79234440453</w:t>
             </w:r>
           </w:p>
-          <w:p/>
           <w:sdt>
             <w:sdtPr>
               <w:id w:val="67859272"/>
@@ -265,11 +268,13 @@
             </w:sdtContent>
           </w:sdt>
           <w:p>
+            <w:pPr>
+              <w:spacing w:line="360" w:lineRule="auto"/>
+            </w:pPr>
             <w:r>
               <w:t>https://aswadhpv.github.io/</w:t>
             </w:r>
           </w:p>
-          <w:p/>
           <w:p>
             <w:sdt>
               <w:sdtPr>
@@ -289,6 +294,12 @@
             </w:sdt>
           </w:p>
           <w:p>
+            <w:pPr>
+              <w:spacing w:line="360" w:lineRule="auto"/>
+              <w:rPr>
+                <w:rStyle w:val="Hyperlink"/>
+              </w:rPr>
+            </w:pPr>
             <w:hyperlink r:id="rId9" w:history="1">
               <w:r>
                 <w:rPr>
@@ -298,6 +309,83 @@
               </w:r>
             </w:hyperlink>
           </w:p>
+          <w:p>
+            <w:pPr>
+              <w:rPr>
+                <w:rStyle w:val="Hyperlink"/>
+                <w:color w:val="auto"/>
+                <w:u w:val="none"/>
+              </w:rPr>
+            </w:pPr>
+            <w:r>
+              <w:rPr>
+                <w:rStyle w:val="Hyperlink"/>
+                <w:color w:val="auto"/>
+                <w:u w:val="none"/>
+              </w:rPr>
+              <w:t>S</w:t>
+            </w:r>
+            <w:r>
+              <w:rPr>
+                <w:rStyle w:val="Hyperlink"/>
+                <w:color w:val="auto"/>
+                <w:u w:val="none"/>
+              </w:rPr>
+              <w:t>OCIAL:</w:t>
+            </w:r>
+          </w:p>
+          <w:p>
+            <w:pPr>
+              <w:pStyle w:val="ListParagraph"/>
+              <w:numPr>
+                <w:ilvl w:val="0"/>
+                <w:numId w:val="10"/>
+              </w:numPr>
+            </w:pPr>
+            <w:hyperlink r:id="rId10" w:history="1">
+              <w:r>
+                <w:rPr>
+                  <w:rStyle w:val="Hyperlink"/>
+                </w:rPr>
+                <w:t>GitHub</w:t>
+              </w:r>
+            </w:hyperlink>
+          </w:p>
+          <w:p>
+            <w:pPr>
+              <w:pStyle w:val="ListParagraph"/>
+              <w:numPr>
+                <w:ilvl w:val="0"/>
+                <w:numId w:val="10"/>
+              </w:numPr>
+            </w:pPr>
+            <w:hyperlink r:id="rId11" w:history="1">
+              <w:r>
+                <w:rPr>
+                  <w:rStyle w:val="Hyperlink"/>
+                </w:rPr>
+                <w:t>LinkedIn</w:t>
+              </w:r>
+            </w:hyperlink>
+          </w:p>
+          <w:p>
+            <w:pPr>
+              <w:pStyle w:val="ListParagraph"/>
+              <w:numPr>
+                <w:ilvl w:val="0"/>
+                <w:numId w:val="10"/>
+              </w:numPr>
+            </w:pPr>
+            <w:hyperlink r:id="rId12" w:history="1">
+              <w:r>
+                <w:rPr>
+                  <w:rStyle w:val="Hyperlink"/>
+                </w:rPr>
+                <w:t>Telegram</w:t>
+              </w:r>
+            </w:hyperlink>
+          </w:p>
+          <w:p/>
           <w:p>
             <w:pPr>
               <w:pStyle w:val="Heading3"/>
@@ -418,6 +506,11 @@
           <w:p>
             <w:pPr>
               <w:pStyle w:val="Date"/>
+              <w:numPr>
+                <w:ilvl w:val="0"/>
+                <w:numId w:val="7"/>
+              </w:numPr>
+              <w:spacing w:line="360" w:lineRule="auto"/>
               <w:rPr>
                 <w:b/>
               </w:rPr>
@@ -426,16 +519,74 @@
               <w:rPr>
                 <w:b/>
               </w:rPr>
-              <w:t>AZ 104 - Microsoft Certified: Azure Administrator Associate</w:t>
+              <w:t>Microsoft Certified</w:t>
+            </w:r>
+            <w:r>
+              <w:rPr>
+                <w:b/>
+              </w:rPr>
+              <w:t xml:space="preserve"> Course</w:t>
+            </w:r>
+            <w:r>
+              <w:rPr>
+                <w:b/>
+              </w:rPr>
+              <w:t>: Azure Administrator Associate</w:t>
             </w:r>
           </w:p>
-          <w:p/>
           <w:p>
             <w:pPr>
               <w:pStyle w:val="Heading4"/>
+              <w:numPr>
+                <w:ilvl w:val="0"/>
+                <w:numId w:val="7"/>
+              </w:numPr>
+              <w:spacing w:line="360" w:lineRule="auto"/>
             </w:pPr>
             <w:r>
-              <w:t>AZ 400 -  Designing and Implementing Microsoft DevOps Solutions</w:t>
+              <w:t xml:space="preserve">Microsoft Certified Course: </w:t>
+            </w:r>
+            <w:r>
+              <w:t>Designing and Implementing Microsoft DevOps Solutions</w:t>
+            </w:r>
+          </w:p>
+          <w:p>
+            <w:pPr>
+              <w:pStyle w:val="Heading4"/>
+              <w:numPr>
+                <w:ilvl w:val="0"/>
+                <w:numId w:val="7"/>
+              </w:numPr>
+              <w:spacing w:line="360" w:lineRule="auto"/>
+            </w:pPr>
+            <w:r>
+              <w:t>Docker Certified Associate (DCA) (in progress)</w:t>
+            </w:r>
+          </w:p>
+          <w:p>
+            <w:pPr>
+              <w:pStyle w:val="Heading4"/>
+              <w:numPr>
+                <w:ilvl w:val="0"/>
+                <w:numId w:val="7"/>
+              </w:numPr>
+              <w:spacing w:line="360" w:lineRule="auto"/>
+            </w:pPr>
+            <w:r>
+              <w:t>Kubernetes for DevOps Engineers (Udemy / Coursera)</w:t>
+            </w:r>
+          </w:p>
+          <w:p>
+            <w:pPr>
+              <w:pStyle w:val="Heading4"/>
+              <w:numPr>
+                <w:ilvl w:val="0"/>
+                <w:numId w:val="7"/>
+              </w:numPr>
+              <w:spacing w:line="360" w:lineRule="auto"/>
+            </w:pPr>
+            <w:r>
+              <w:t>Terraform Associate (HashiCorp Certified) (in progress)</w:t>
             </w:r>
           </w:p>
           <w:sdt>
@@ -466,29 +617,78 @@
             </w:sdtContent>
           </w:sdt>
           <w:p>
-            <w:pPr>
+            <w:r>
               <w:rPr>
-                <w:color w:val="FFFFFF" w:themeColor="background1"/>
+                <w:rStyle w:val="Heading4Char"/>
               </w:rPr>
-            </w:pPr>
+              <w:t>Cloud &amp; Infrastructure:</w:t>
+            </w:r>
+            <w:r>
+              <w:t xml:space="preserve"> Azure, AWS (Basics), Kubernetes, Docker, </w:t>
+            </w:r>
+            <w:r>
+              <w:t xml:space="preserve">Yandex Cloud, </w:t>
+            </w:r>
+            <w:r>
+              <w:t>Terraform, Ansible, Prometheus, Grafana, Nginx, Linux (Ubuntu)</w:t>
+            </w:r>
+          </w:p>
+          <w:p>
             <w:r>
               <w:rPr>
-                <w:noProof/>
-                <w:color w:val="000000" w:themeColor="text1"/>
+                <w:rStyle w:val="Heading4Char"/>
               </w:rPr>
-              <w:drawing>
-                <wp:inline distT="0" distB="0" distL="0" distR="0" wp14:anchorId="14161988" wp14:editId="68CCED58">
-                  <wp:extent cx="3238500" cy="1257300"/>
-                  <wp:effectExtent l="0" t="0" r="0" b="0"/>
-                  <wp:docPr id="12" name="Chart 12" descr="skills chart"/>
-                  <wp:cNvGraphicFramePr/>
-                  <a:graphic xmlns:a="http://schemas.openxmlformats.org/drawingml/2006/main">
-                    <a:graphicData uri="http://schemas.openxmlformats.org/drawingml/2006/chart">
-                      <c:chart xmlns:c="http://schemas.openxmlformats.org/drawingml/2006/chart" xmlns:r="http://schemas.openxmlformats.org/officeDocument/2006/relationships" r:id="rId10"/>
-                    </a:graphicData>
-                  </a:graphic>
-                </wp:inline>
-              </w:drawing>
+              <w:t>CI/CD &amp; Automation:</w:t>
+            </w:r>
+            <w:r>
+              <w:t xml:space="preserve"> Azure DevOps, Jenkins, GitHub Actions, GitLab CI, Shell/Bash Scripting, YAML Pipelines</w:t>
+            </w:r>
+          </w:p>
+          <w:p>
+            <w:r>
+              <w:rPr>
+                <w:rStyle w:val="Heading4Char"/>
+              </w:rPr>
+              <w:t>Development &amp; Tools</w:t>
+            </w:r>
+            <w:r>
+              <w:t>: Python (Flask, FastAPI), Node.js, React, REST APIs, PostgreSQL, Redis</w:t>
+            </w:r>
+            <w:r>
+              <w:t>, MongoDB</w:t>
+            </w:r>
+          </w:p>
+          <w:p>
+            <w:r>
+              <w:rPr>
+                <w:rStyle w:val="Heading4Char"/>
+              </w:rPr>
+              <w:t>Monitoring &amp; Security:</w:t>
+            </w:r>
+            <w:r>
+              <w:t xml:space="preserve"> Azure Monitor, ELK Stack, SonarQube, OWASP, Role-Based Access Control (RBAC)</w:t>
+            </w:r>
+          </w:p>
+          <w:p>
+            <w:r>
+              <w:rPr>
+                <w:rStyle w:val="Heading4Char"/>
+              </w:rPr>
+              <w:t>Version Control &amp; Collaboration:</w:t>
+            </w:r>
+            <w:r>
+              <w:t xml:space="preserve"> Git, GitHub, Agile/Scrum, Jira</w:t>
+            </w:r>
+          </w:p>
+          <w:p>
+            <w:r>
+              <w:rPr>
+                <w:rStyle w:val="Heading4Char"/>
+              </w:rPr>
+              <w:t>Languages:</w:t>
+            </w:r>
+            <w:r>
+              <w:t xml:space="preserve"> Python, C++, C#, JavaScript, Go, Kotlin, HTML and CSS</w:t>
             </w:r>
           </w:p>
           <w:p/>
@@ -529,6 +729,10 @@
     <w:p>
       <w:pPr>
         <w:pStyle w:val="Heading4"/>
+        <w:numPr>
+          <w:ilvl w:val="0"/>
+          <w:numId w:val="3"/>
+        </w:numPr>
         <w:rPr>
           <w:bCs/>
         </w:rPr>
@@ -539,15 +743,117 @@
         </w:rPr>
         <w:t>Reverb</w:t>
       </w:r>
+      <w:r>
+        <w:rPr>
+          <w:bCs/>
+        </w:rPr>
+        <w:t xml:space="preserve"> </w:t>
+      </w:r>
+      <w:r>
+        <w:rPr>
+          <w:bCs/>
+        </w:rPr>
+        <w:t>— Cloud-based Audio Collaboration Platform (Full Stack Project)</w:t>
+      </w:r>
     </w:p>
     <w:p>
       <w:r>
-        <w:t>[Full Stack Website using python libraries and cloud service for editing a music file]</w:t>
+        <w:t>[</w:t>
+      </w:r>
+      <w:r>
+        <w:t xml:space="preserve">Technologies: React, Node.js, Flask, Docker, Azure, Nginx, </w:t>
+      </w:r>
+      <w:r>
+        <w:t>MongoDB, Python]</w:t>
       </w:r>
     </w:p>
     <w:p/>
     <w:p>
       <w:pPr>
+        <w:pStyle w:val="ListParagraph"/>
+        <w:numPr>
+          <w:ilvl w:val="0"/>
+          <w:numId w:val="2"/>
+        </w:numPr>
+        <w:spacing w:line="360" w:lineRule="auto"/>
+        <w:ind w:left="720"/>
+      </w:pPr>
+      <w:r>
+        <w:t>Designed and deployed a music collaboration platform enabling users to upload, edit, and mix audio in real-time using Flask-based microservices.</w:t>
+      </w:r>
+    </w:p>
+    <w:p>
+      <w:pPr>
+        <w:pStyle w:val="ListParagraph"/>
+        <w:numPr>
+          <w:ilvl w:val="0"/>
+          <w:numId w:val="2"/>
+        </w:numPr>
+        <w:spacing w:line="360" w:lineRule="auto"/>
+        <w:ind w:left="720"/>
+      </w:pPr>
+      <w:r>
+        <w:t>Integrated cloud-based processing for karaoke-style effects and plugin rendering using containerized Flask services.</w:t>
+      </w:r>
+    </w:p>
+    <w:p>
+      <w:pPr>
+        <w:pStyle w:val="ListParagraph"/>
+        <w:numPr>
+          <w:ilvl w:val="0"/>
+          <w:numId w:val="2"/>
+        </w:numPr>
+        <w:spacing w:line="360" w:lineRule="auto"/>
+        <w:ind w:left="720"/>
+      </w:pPr>
+      <w:r>
+        <w:t>Implemented CI/CD pipelines via GitHub Actions and Azure DevOps, automating build, test, and deployment.</w:t>
+      </w:r>
+    </w:p>
+    <w:p>
+      <w:pPr>
+        <w:pStyle w:val="ListParagraph"/>
+        <w:numPr>
+          <w:ilvl w:val="0"/>
+          <w:numId w:val="2"/>
+        </w:numPr>
+        <w:spacing w:line="360" w:lineRule="auto"/>
+        <w:ind w:left="720"/>
+      </w:pPr>
+      <w:r>
+        <w:t>Deployed production workloads to Azure Kubernetes Service (AKS) for scalability and resilience, with load balancing via NGINX Ingress.</w:t>
+      </w:r>
+    </w:p>
+    <w:p>
+      <w:pPr>
+        <w:pStyle w:val="ListParagraph"/>
+        <w:numPr>
+          <w:ilvl w:val="0"/>
+          <w:numId w:val="2"/>
+        </w:numPr>
+        <w:spacing w:line="360" w:lineRule="auto"/>
+        <w:ind w:left="720"/>
+      </w:pPr>
+      <w:r>
+        <w:t>Set up monitoring and logging using Prometheus, Grafana, and Azure Monitor.</w:t>
+      </w:r>
+      <w:r>
+        <w:t>]</w:t>
+      </w:r>
+    </w:p>
+    <w:p>
+      <w:pPr>
+        <w:spacing w:line="360" w:lineRule="auto"/>
+        <w:ind w:left="360"/>
+      </w:pPr>
+    </w:p>
+    <w:p>
+      <w:pPr>
+        <w:pStyle w:val="ListParagraph"/>
+        <w:numPr>
+          <w:ilvl w:val="0"/>
+          <w:numId w:val="3"/>
+        </w:numPr>
         <w:rPr>
           <w:b/>
           <w:bCs/>
@@ -558,28 +864,100 @@
           <w:b/>
           <w:bCs/>
         </w:rPr>
-        <w:t>Multi-Stage CI/CD Pipeline</w:t>
+        <w:t>Virtual Manager for DevOps Cloud System — Cloud VM Orchestration Platform</w:t>
+      </w:r>
+      <w:r>
+        <w:rPr>
+          <w:b/>
+          <w:bCs/>
+        </w:rPr>
+        <w:t xml:space="preserve"> (in Progress)</w:t>
       </w:r>
     </w:p>
     <w:p>
       <w:r>
-        <w:t>R</w:t>
-      </w:r>
-      <w:r>
-        <w:t>obust, automated CI/CD pipeline with security gates</w:t>
+        <w:t>[</w:t>
+      </w:r>
+      <w:r>
+        <w:t>Technologies: Python, FastAPI, Ansible, KVM, REST API, Docker, Prometheus</w:t>
+      </w:r>
+      <w:r>
+        <w:t>, Yandex Cloud, Virtual Box]</w:t>
       </w:r>
     </w:p>
     <w:p/>
+    <w:p>
+      <w:pPr>
+        <w:pStyle w:val="ListParagraph"/>
+        <w:numPr>
+          <w:ilvl w:val="0"/>
+          <w:numId w:val="4"/>
+        </w:numPr>
+        <w:spacing w:line="360" w:lineRule="auto"/>
+      </w:pPr>
+      <w:r>
+        <w:t>Developed a private cloud management API to dynamically create, configure, and manage virtual machines across multiple physical servers.</w:t>
+      </w:r>
+    </w:p>
+    <w:p>
+      <w:pPr>
+        <w:pStyle w:val="ListParagraph"/>
+        <w:numPr>
+          <w:ilvl w:val="0"/>
+          <w:numId w:val="4"/>
+        </w:numPr>
+        <w:spacing w:line="360" w:lineRule="auto"/>
+      </w:pPr>
+      <w:r>
+        <w:t>Implemented RESTful APIs for VM lifecycle operations (create, start, stop, delete, configure network).</w:t>
+      </w:r>
+    </w:p>
+    <w:p>
+      <w:pPr>
+        <w:pStyle w:val="ListParagraph"/>
+        <w:numPr>
+          <w:ilvl w:val="0"/>
+          <w:numId w:val="4"/>
+        </w:numPr>
+        <w:spacing w:line="360" w:lineRule="auto"/>
+      </w:pPr>
+      <w:r>
+        <w:t>Automated provisioning and network configuration using Ansible and Terraform, enabling on-demand VM allocation for students via browser access.</w:t>
+      </w:r>
+    </w:p>
+    <w:p>
+      <w:pPr>
+        <w:pStyle w:val="ListParagraph"/>
+        <w:numPr>
+          <w:ilvl w:val="0"/>
+          <w:numId w:val="4"/>
+        </w:numPr>
+        <w:spacing w:line="360" w:lineRule="auto"/>
+      </w:pPr>
+      <w:r>
+        <w:t>Optimized VM provisioning by maintaining a pre-warmed pool of instances, reducing deployment delay from ~60s to &lt;10s.</w:t>
+      </w:r>
+    </w:p>
+    <w:p>
+      <w:pPr>
+        <w:pStyle w:val="ListParagraph"/>
+        <w:numPr>
+          <w:ilvl w:val="0"/>
+          <w:numId w:val="4"/>
+        </w:numPr>
+        <w:spacing w:line="360" w:lineRule="auto"/>
+      </w:pPr>
+      <w:r>
+        <w:t>Designed system monitoring with Prometheus metrics and Grafana dashboards, ensuring efficient server utilization.</w:t>
+      </w:r>
+    </w:p>
     <w:p/>
     <w:p>
       <w:pPr>
         <w:pStyle w:val="Heading2"/>
       </w:pPr>
       <w:r>
-        <w:t>Pr</w:t>
-      </w:r>
-      <w:r>
-        <w:t>ofessional experience</w:t>
+        <w:t>Professional experience</w:t>
       </w:r>
     </w:p>
     <w:p>
@@ -595,38 +973,184 @@
         </w:rPr>
         <w:t>Tomsk State University</w:t>
       </w:r>
-    </w:p>
-    <w:p>
-      <w:r>
-        <w:t>[Software Engineer Intern]</w:t>
-      </w:r>
-    </w:p>
-    <w:p>
-      <w:r>
-        <w:t>Project name - Reverb</w:t>
-      </w:r>
-    </w:p>
-    <w:p>
-      <w:r>
-        <w:t>[</w:t>
-      </w:r>
-      <w:r>
-        <w:t xml:space="preserve">Created </w:t>
-      </w:r>
-      <w:r>
-        <w:t>Full Stack Website using python libraries and cloud service for editing a music file]</w:t>
+      <w:r>
+        <w:rPr>
+          <w:bCs/>
+        </w:rPr>
+        <w:t xml:space="preserve"> </w:t>
+      </w:r>
+      <w:r>
+        <w:rPr>
+          <w:bCs/>
+        </w:rPr>
+        <w:t>— Software Engineer Intern</w:t>
       </w:r>
     </w:p>
     <w:p/>
     <w:p>
       <w:pPr>
+        <w:pStyle w:val="Heading4"/>
+      </w:pPr>
+      <w:r>
+        <w:t>Reverb</w:t>
+      </w:r>
+      <w:r>
+        <w:t xml:space="preserve"> </w:t>
+      </w:r>
+      <w:r>
+        <w:t>– Full-Stack Music Collaboration Platform</w:t>
+      </w:r>
+    </w:p>
+    <w:p>
+      <w:r>
+        <w:t>Academic &amp; Personal Project | Cloud &amp; Audio Processing | 2024–2025</w:t>
+      </w:r>
+    </w:p>
+    <w:p/>
+    <w:p>
+      <w:pPr>
+        <w:pStyle w:val="ListParagraph"/>
+        <w:numPr>
+          <w:ilvl w:val="0"/>
+          <w:numId w:val="5"/>
+        </w:numPr>
+        <w:spacing w:line="360" w:lineRule="auto"/>
+      </w:pPr>
+      <w:r>
+        <w:t>Developed a cloud-integrated web platform for collaborative audio editing using Flask and React.</w:t>
+      </w:r>
+    </w:p>
+    <w:p>
+      <w:pPr>
+        <w:pStyle w:val="ListParagraph"/>
+        <w:numPr>
+          <w:ilvl w:val="0"/>
+          <w:numId w:val="5"/>
+        </w:numPr>
+        <w:spacing w:line="360" w:lineRule="auto"/>
+      </w:pPr>
+      <w:r>
+        <w:t>Implemented CI/CD pipelines with automated testing and container-based deployment to Azure Cloud.</w:t>
+      </w:r>
+    </w:p>
+    <w:p>
+      <w:pPr>
+        <w:pStyle w:val="ListParagraph"/>
+        <w:numPr>
+          <w:ilvl w:val="0"/>
+          <w:numId w:val="5"/>
+        </w:numPr>
+        <w:spacing w:line="360" w:lineRule="auto"/>
+      </w:pPr>
+      <w:r>
+        <w:rPr>
+          <w:rFonts w:hint="eastAsia"/>
+        </w:rPr>
+        <w:t xml:space="preserve">Configured container orchestration and scaling using Docker Compose </w:t>
+      </w:r>
+      <w:r>
+        <w:rPr>
+          <w:rFonts w:hint="eastAsia"/>
+        </w:rPr>
+        <w:t>→</w:t>
+      </w:r>
+      <w:r>
+        <w:rPr>
+          <w:rFonts w:hint="eastAsia"/>
+        </w:rPr>
+        <w:t xml:space="preserve"> Kubernetes migration strategy.</w:t>
+      </w:r>
+    </w:p>
+    <w:p/>
+    <w:p>
+      <w:pPr>
+        <w:pStyle w:val="Heading4"/>
+      </w:pPr>
+      <w:r>
+        <w:t>Virtual Manager – DevOps Cloud System</w:t>
+      </w:r>
+      <w:r>
+        <w:t xml:space="preserve"> (in progress)</w:t>
+      </w:r>
+    </w:p>
+    <w:p>
+      <w:pPr>
         <w:tabs>
           <w:tab w:val="left" w:pos="990"/>
         </w:tabs>
       </w:pPr>
+      <w:r>
+        <w:t>Thesis Project | Yandex Cloud Infrastructure | 2025</w:t>
+      </w:r>
+    </w:p>
+    <w:p/>
+    <w:p>
+      <w:pPr>
+        <w:pStyle w:val="ListParagraph"/>
+        <w:numPr>
+          <w:ilvl w:val="0"/>
+          <w:numId w:val="9"/>
+        </w:numPr>
+        <w:spacing w:line="360" w:lineRule="auto"/>
+      </w:pPr>
+      <w:r>
+        <w:t>Designed and implemented a Virtual Machine Manager system to automate VM lifecycle management (create, monitor, and terminate VMs) using Yandex Cloud Compute API.</w:t>
+      </w:r>
+    </w:p>
+    <w:p>
+      <w:pPr>
+        <w:pStyle w:val="ListParagraph"/>
+        <w:numPr>
+          <w:ilvl w:val="0"/>
+          <w:numId w:val="9"/>
+        </w:numPr>
+        <w:spacing w:line="360" w:lineRule="auto"/>
+      </w:pPr>
+      <w:r>
+        <w:t>Deployed multi-tier architecture with Terraform for infrastructure as code and Dockerized services for scalability.</w:t>
+      </w:r>
+    </w:p>
+    <w:p>
+      <w:pPr>
+        <w:pStyle w:val="ListParagraph"/>
+        <w:numPr>
+          <w:ilvl w:val="0"/>
+          <w:numId w:val="9"/>
+        </w:numPr>
+        <w:spacing w:line="360" w:lineRule="auto"/>
+      </w:pPr>
+      <w:r>
+        <w:t>Integrated CI/CD pipelines with GitHub Actions to automate testing, container builds, and cloud deployments.</w:t>
+      </w:r>
+    </w:p>
+    <w:p>
+      <w:pPr>
+        <w:pStyle w:val="ListParagraph"/>
+        <w:numPr>
+          <w:ilvl w:val="0"/>
+          <w:numId w:val="9"/>
+        </w:numPr>
+        <w:spacing w:line="360" w:lineRule="auto"/>
+      </w:pPr>
+      <w:r>
+        <w:t>Implemented secure SSH access, load balancing, and monitoring through Prometheus and Grafana dashboards.</w:t>
+      </w:r>
+    </w:p>
+    <w:p>
+      <w:pPr>
+        <w:pStyle w:val="ListParagraph"/>
+        <w:numPr>
+          <w:ilvl w:val="0"/>
+          <w:numId w:val="9"/>
+        </w:numPr>
+        <w:spacing w:line="360" w:lineRule="auto"/>
+      </w:pPr>
+      <w:r>
+        <w:t>Applied DevOps best practices—continuous integration, delivery, and infrastructure automation—for optimized cloud resource utilization and reliability.</w:t>
+      </w:r>
     </w:p>
     <w:sectPr>
-      <w:headerReference w:type="default" r:id="rId11"/>
+      <w:headerReference w:type="default" r:id="rId13"/>
       <w:pgSz w:w="12240" w:h="15840"/>
       <w:pgMar w:top="720" w:right="720" w:bottom="720" w:left="720" w:header="720" w:footer="720" w:gutter="0"/>
       <w:cols w:space="720"/>
@@ -755,7 +1279,1050 @@
 
 <file path=word/numbering.xml><?xml version="1.0" encoding="utf-8"?>
 <w:numbering xmlns:wpc="http://schemas.microsoft.com/office/word/2010/wordprocessingCanvas" xmlns:cx="http://schemas.microsoft.com/office/drawing/2014/chartex" xmlns:cx1="http://schemas.microsoft.com/office/drawing/2015/9/8/chartex" xmlns:cx2="http://schemas.microsoft.com/office/drawing/2015/10/21/chartex" xmlns:cx3="http://schemas.microsoft.com/office/drawing/2016/5/9/chartex" xmlns:cx4="http://schemas.microsoft.com/office/drawing/2016/5/10/chartex" xmlns:cx5="http://schemas.microsoft.com/office/drawing/2016/5/11/chartex" xmlns:cx6="http://schemas.microsoft.com/office/drawing/2016/5/12/chartex" xmlns:cx7="http://schemas.microsoft.com/office/drawing/2016/5/13/chartex" xmlns:cx8="http://schemas.microsoft.com/office/drawing/2016/5/14/chartex" xmlns:mc="http://schemas.openxmlformats.org/markup-compatibility/2006" xmlns:aink="http://schemas.microsoft.com/office/drawing/2016/ink" xmlns:am3d="http://schemas.microsoft.com/office/drawing/2017/model3d" xmlns:o="urn:schemas-microsoft-com:office:office" xmlns:oel="http://schemas.microsoft.com/office/2019/extlst" xmlns:r="http://schemas.openxmlformats.org/officeDocument/2006/relationships" xmlns:m="http://schemas.openxmlformats.org/officeDocument/2006/math" xmlns:v="urn:schemas-microsoft-com:vml" xmlns:wp14="http://schemas.microsoft.com/office/word/2010/wordprocessingDrawing" xmlns:wp="http://schemas.openxmlformats.org/drawingml/2006/wordprocessingDrawing" xmlns:w10="urn:schemas-microsoft-com:office:word" xmlns:w="http://schemas.openxmlformats.org/wordprocessingml/2006/main" xmlns:w14="http://schemas.microsoft.com/office/word/2010/wordml" xmlns:w15="http://schemas.microsoft.com/office/word/2012/wordml" xmlns:w16cex="http://schemas.microsoft.com/office/word/2018/wordml/cex" xmlns:w16cid="http://schemas.microsoft.com/office/word/2016/wordml/cid" xmlns:w16="http://schemas.microsoft.com/office/word/2018/wordml" xmlns:w16sdtdh="http://schemas.microsoft.com/office/word/2020/wordml/sdtdatahash" xmlns:w16se="http://schemas.microsoft.com/office/word/2015/wordml/symex" xmlns:wpg="http://schemas.microsoft.com/office/word/2010/wordprocessingGroup" xmlns:wpi="http://schemas.microsoft.com/office/word/2010/wordprocessingInk" xmlns:wne="http://schemas.microsoft.com/office/word/2006/wordml" xmlns:wps="http://schemas.microsoft.com/office/word/2010/wordprocessingShape" mc:Ignorable="w14 w15 w16se w16cid w16 w16cex w16sdtdh wp14">
+  <w:numPicBullet w:numPicBulletId="0">
+    <w:pict>
+      <v:shapetype id="_x0000_t75" coordsize="21600,21600" o:spt="75" o:preferrelative="t" path="m@4@5l@4@11@9@11@9@5xe" filled="f" stroked="f">
+        <v:stroke joinstyle="miter"/>
+        <v:formulas>
+          <v:f eqn="if lineDrawn pixelLineWidth 0"/>
+          <v:f eqn="sum @0 1 0"/>
+          <v:f eqn="sum 0 0 @1"/>
+          <v:f eqn="prod @2 1 2"/>
+          <v:f eqn="prod @3 21600 pixelWidth"/>
+          <v:f eqn="prod @3 21600 pixelHeight"/>
+          <v:f eqn="sum @0 0 1"/>
+          <v:f eqn="prod @6 1 2"/>
+          <v:f eqn="prod @7 21600 pixelWidth"/>
+          <v:f eqn="sum @8 21600 0"/>
+          <v:f eqn="prod @7 21600 pixelHeight"/>
+          <v:f eqn="sum @10 21600 0"/>
+        </v:formulas>
+        <v:path o:extrusionok="f" gradientshapeok="t" o:connecttype="rect"/>
+        <o:lock v:ext="edit" aspectratio="t"/>
+      </v:shapetype>
+      <v:shape id="_x0000_i1089" type="#_x0000_t75" style="width:11.4pt;height:11.4pt" o:bullet="t">
+        <v:imagedata r:id="rId1" o:title="msoB84F"/>
+      </v:shape>
+    </w:pict>
+  </w:numPicBullet>
   <w:abstractNum w:abstractNumId="0" w15:restartNumberingAfterBreak="0">
+    <w:nsid w:val="0C555D64"/>
+    <w:multiLevelType w:val="hybridMultilevel"/>
+    <w:tmpl w:val="8E549B6A"/>
+    <w:lvl w:ilvl="0" w:tplc="0409000B">
+      <w:start w:val="1"/>
+      <w:numFmt w:val="bullet"/>
+      <w:lvlText w:val=""/>
+      <w:lvlJc w:val="left"/>
+      <w:pPr>
+        <w:ind w:left="360" w:hanging="360"/>
+      </w:pPr>
+      <w:rPr>
+        <w:rFonts w:ascii="Wingdings" w:hAnsi="Wingdings" w:hint="default"/>
+      </w:rPr>
+    </w:lvl>
+    <w:lvl w:ilvl="1" w:tplc="04090003" w:tentative="1">
+      <w:start w:val="1"/>
+      <w:numFmt w:val="bullet"/>
+      <w:lvlText w:val="o"/>
+      <w:lvlJc w:val="left"/>
+      <w:pPr>
+        <w:ind w:left="1080" w:hanging="360"/>
+      </w:pPr>
+      <w:rPr>
+        <w:rFonts w:ascii="Courier New" w:hAnsi="Courier New" w:cs="Courier New" w:hint="default"/>
+      </w:rPr>
+    </w:lvl>
+    <w:lvl w:ilvl="2" w:tplc="04090005" w:tentative="1">
+      <w:start w:val="1"/>
+      <w:numFmt w:val="bullet"/>
+      <w:lvlText w:val=""/>
+      <w:lvlJc w:val="left"/>
+      <w:pPr>
+        <w:ind w:left="1800" w:hanging="360"/>
+      </w:pPr>
+      <w:rPr>
+        <w:rFonts w:ascii="Wingdings" w:hAnsi="Wingdings" w:hint="default"/>
+      </w:rPr>
+    </w:lvl>
+    <w:lvl w:ilvl="3" w:tplc="04090001" w:tentative="1">
+      <w:start w:val="1"/>
+      <w:numFmt w:val="bullet"/>
+      <w:lvlText w:val=""/>
+      <w:lvlJc w:val="left"/>
+      <w:pPr>
+        <w:ind w:left="2520" w:hanging="360"/>
+      </w:pPr>
+      <w:rPr>
+        <w:rFonts w:ascii="Symbol" w:hAnsi="Symbol" w:hint="default"/>
+      </w:rPr>
+    </w:lvl>
+    <w:lvl w:ilvl="4" w:tplc="04090003" w:tentative="1">
+      <w:start w:val="1"/>
+      <w:numFmt w:val="bullet"/>
+      <w:lvlText w:val="o"/>
+      <w:lvlJc w:val="left"/>
+      <w:pPr>
+        <w:ind w:left="3240" w:hanging="360"/>
+      </w:pPr>
+      <w:rPr>
+        <w:rFonts w:ascii="Courier New" w:hAnsi="Courier New" w:cs="Courier New" w:hint="default"/>
+      </w:rPr>
+    </w:lvl>
+    <w:lvl w:ilvl="5" w:tplc="04090005" w:tentative="1">
+      <w:start w:val="1"/>
+      <w:numFmt w:val="bullet"/>
+      <w:lvlText w:val=""/>
+      <w:lvlJc w:val="left"/>
+      <w:pPr>
+        <w:ind w:left="3960" w:hanging="360"/>
+      </w:pPr>
+      <w:rPr>
+        <w:rFonts w:ascii="Wingdings" w:hAnsi="Wingdings" w:hint="default"/>
+      </w:rPr>
+    </w:lvl>
+    <w:lvl w:ilvl="6" w:tplc="04090001" w:tentative="1">
+      <w:start w:val="1"/>
+      <w:numFmt w:val="bullet"/>
+      <w:lvlText w:val=""/>
+      <w:lvlJc w:val="left"/>
+      <w:pPr>
+        <w:ind w:left="4680" w:hanging="360"/>
+      </w:pPr>
+      <w:rPr>
+        <w:rFonts w:ascii="Symbol" w:hAnsi="Symbol" w:hint="default"/>
+      </w:rPr>
+    </w:lvl>
+    <w:lvl w:ilvl="7" w:tplc="04090003" w:tentative="1">
+      <w:start w:val="1"/>
+      <w:numFmt w:val="bullet"/>
+      <w:lvlText w:val="o"/>
+      <w:lvlJc w:val="left"/>
+      <w:pPr>
+        <w:ind w:left="5400" w:hanging="360"/>
+      </w:pPr>
+      <w:rPr>
+        <w:rFonts w:ascii="Courier New" w:hAnsi="Courier New" w:cs="Courier New" w:hint="default"/>
+      </w:rPr>
+    </w:lvl>
+    <w:lvl w:ilvl="8" w:tplc="04090005" w:tentative="1">
+      <w:start w:val="1"/>
+      <w:numFmt w:val="bullet"/>
+      <w:lvlText w:val=""/>
+      <w:lvlJc w:val="left"/>
+      <w:pPr>
+        <w:ind w:left="6120" w:hanging="360"/>
+      </w:pPr>
+      <w:rPr>
+        <w:rFonts w:ascii="Wingdings" w:hAnsi="Wingdings" w:hint="default"/>
+      </w:rPr>
+    </w:lvl>
+  </w:abstractNum>
+  <w:abstractNum w:abstractNumId="1" w15:restartNumberingAfterBreak="0">
+    <w:nsid w:val="18B0461A"/>
+    <w:multiLevelType w:val="hybridMultilevel"/>
+    <w:tmpl w:val="DFE2A3CA"/>
+    <w:lvl w:ilvl="0" w:tplc="04090001">
+      <w:start w:val="1"/>
+      <w:numFmt w:val="bullet"/>
+      <w:lvlText w:val=""/>
+      <w:lvlJc w:val="left"/>
+      <w:pPr>
+        <w:ind w:left="720" w:hanging="360"/>
+      </w:pPr>
+      <w:rPr>
+        <w:rFonts w:ascii="Symbol" w:hAnsi="Symbol" w:hint="default"/>
+      </w:rPr>
+    </w:lvl>
+    <w:lvl w:ilvl="1" w:tplc="04090003" w:tentative="1">
+      <w:start w:val="1"/>
+      <w:numFmt w:val="bullet"/>
+      <w:lvlText w:val="o"/>
+      <w:lvlJc w:val="left"/>
+      <w:pPr>
+        <w:ind w:left="1440" w:hanging="360"/>
+      </w:pPr>
+      <w:rPr>
+        <w:rFonts w:ascii="Courier New" w:hAnsi="Courier New" w:cs="Courier New" w:hint="default"/>
+      </w:rPr>
+    </w:lvl>
+    <w:lvl w:ilvl="2" w:tplc="04090005" w:tentative="1">
+      <w:start w:val="1"/>
+      <w:numFmt w:val="bullet"/>
+      <w:lvlText w:val=""/>
+      <w:lvlJc w:val="left"/>
+      <w:pPr>
+        <w:ind w:left="2160" w:hanging="360"/>
+      </w:pPr>
+      <w:rPr>
+        <w:rFonts w:ascii="Wingdings" w:hAnsi="Wingdings" w:hint="default"/>
+      </w:rPr>
+    </w:lvl>
+    <w:lvl w:ilvl="3" w:tplc="04090001" w:tentative="1">
+      <w:start w:val="1"/>
+      <w:numFmt w:val="bullet"/>
+      <w:lvlText w:val=""/>
+      <w:lvlJc w:val="left"/>
+      <w:pPr>
+        <w:ind w:left="2880" w:hanging="360"/>
+      </w:pPr>
+      <w:rPr>
+        <w:rFonts w:ascii="Symbol" w:hAnsi="Symbol" w:hint="default"/>
+      </w:rPr>
+    </w:lvl>
+    <w:lvl w:ilvl="4" w:tplc="04090003" w:tentative="1">
+      <w:start w:val="1"/>
+      <w:numFmt w:val="bullet"/>
+      <w:lvlText w:val="o"/>
+      <w:lvlJc w:val="left"/>
+      <w:pPr>
+        <w:ind w:left="3600" w:hanging="360"/>
+      </w:pPr>
+      <w:rPr>
+        <w:rFonts w:ascii="Courier New" w:hAnsi="Courier New" w:cs="Courier New" w:hint="default"/>
+      </w:rPr>
+    </w:lvl>
+    <w:lvl w:ilvl="5" w:tplc="04090005" w:tentative="1">
+      <w:start w:val="1"/>
+      <w:numFmt w:val="bullet"/>
+      <w:lvlText w:val=""/>
+      <w:lvlJc w:val="left"/>
+      <w:pPr>
+        <w:ind w:left="4320" w:hanging="360"/>
+      </w:pPr>
+      <w:rPr>
+        <w:rFonts w:ascii="Wingdings" w:hAnsi="Wingdings" w:hint="default"/>
+      </w:rPr>
+    </w:lvl>
+    <w:lvl w:ilvl="6" w:tplc="04090001" w:tentative="1">
+      <w:start w:val="1"/>
+      <w:numFmt w:val="bullet"/>
+      <w:lvlText w:val=""/>
+      <w:lvlJc w:val="left"/>
+      <w:pPr>
+        <w:ind w:left="5040" w:hanging="360"/>
+      </w:pPr>
+      <w:rPr>
+        <w:rFonts w:ascii="Symbol" w:hAnsi="Symbol" w:hint="default"/>
+      </w:rPr>
+    </w:lvl>
+    <w:lvl w:ilvl="7" w:tplc="04090003" w:tentative="1">
+      <w:start w:val="1"/>
+      <w:numFmt w:val="bullet"/>
+      <w:lvlText w:val="o"/>
+      <w:lvlJc w:val="left"/>
+      <w:pPr>
+        <w:ind w:left="5760" w:hanging="360"/>
+      </w:pPr>
+      <w:rPr>
+        <w:rFonts w:ascii="Courier New" w:hAnsi="Courier New" w:cs="Courier New" w:hint="default"/>
+      </w:rPr>
+    </w:lvl>
+    <w:lvl w:ilvl="8" w:tplc="04090005" w:tentative="1">
+      <w:start w:val="1"/>
+      <w:numFmt w:val="bullet"/>
+      <w:lvlText w:val=""/>
+      <w:lvlJc w:val="left"/>
+      <w:pPr>
+        <w:ind w:left="6480" w:hanging="360"/>
+      </w:pPr>
+      <w:rPr>
+        <w:rFonts w:ascii="Wingdings" w:hAnsi="Wingdings" w:hint="default"/>
+      </w:rPr>
+    </w:lvl>
+  </w:abstractNum>
+  <w:abstractNum w:abstractNumId="2" w15:restartNumberingAfterBreak="0">
+    <w:nsid w:val="2F384452"/>
+    <w:multiLevelType w:val="hybridMultilevel"/>
+    <w:tmpl w:val="74F8EC34"/>
+    <w:lvl w:ilvl="0" w:tplc="04090001">
+      <w:start w:val="1"/>
+      <w:numFmt w:val="bullet"/>
+      <w:lvlText w:val=""/>
+      <w:lvlJc w:val="left"/>
+      <w:pPr>
+        <w:ind w:left="720" w:hanging="360"/>
+      </w:pPr>
+      <w:rPr>
+        <w:rFonts w:ascii="Symbol" w:hAnsi="Symbol" w:hint="default"/>
+      </w:rPr>
+    </w:lvl>
+    <w:lvl w:ilvl="1" w:tplc="FFFFFFFF" w:tentative="1">
+      <w:start w:val="1"/>
+      <w:numFmt w:val="bullet"/>
+      <w:lvlText w:val="o"/>
+      <w:lvlJc w:val="left"/>
+      <w:pPr>
+        <w:ind w:left="1440" w:hanging="360"/>
+      </w:pPr>
+      <w:rPr>
+        <w:rFonts w:ascii="Courier New" w:hAnsi="Courier New" w:cs="Courier New" w:hint="default"/>
+      </w:rPr>
+    </w:lvl>
+    <w:lvl w:ilvl="2" w:tplc="FFFFFFFF" w:tentative="1">
+      <w:start w:val="1"/>
+      <w:numFmt w:val="bullet"/>
+      <w:lvlText w:val=""/>
+      <w:lvlJc w:val="left"/>
+      <w:pPr>
+        <w:ind w:left="2160" w:hanging="360"/>
+      </w:pPr>
+      <w:rPr>
+        <w:rFonts w:ascii="Wingdings" w:hAnsi="Wingdings" w:hint="default"/>
+      </w:rPr>
+    </w:lvl>
+    <w:lvl w:ilvl="3" w:tplc="FFFFFFFF" w:tentative="1">
+      <w:start w:val="1"/>
+      <w:numFmt w:val="bullet"/>
+      <w:lvlText w:val=""/>
+      <w:lvlJc w:val="left"/>
+      <w:pPr>
+        <w:ind w:left="2880" w:hanging="360"/>
+      </w:pPr>
+      <w:rPr>
+        <w:rFonts w:ascii="Symbol" w:hAnsi="Symbol" w:hint="default"/>
+      </w:rPr>
+    </w:lvl>
+    <w:lvl w:ilvl="4" w:tplc="FFFFFFFF" w:tentative="1">
+      <w:start w:val="1"/>
+      <w:numFmt w:val="bullet"/>
+      <w:lvlText w:val="o"/>
+      <w:lvlJc w:val="left"/>
+      <w:pPr>
+        <w:ind w:left="3600" w:hanging="360"/>
+      </w:pPr>
+      <w:rPr>
+        <w:rFonts w:ascii="Courier New" w:hAnsi="Courier New" w:cs="Courier New" w:hint="default"/>
+      </w:rPr>
+    </w:lvl>
+    <w:lvl w:ilvl="5" w:tplc="FFFFFFFF" w:tentative="1">
+      <w:start w:val="1"/>
+      <w:numFmt w:val="bullet"/>
+      <w:lvlText w:val=""/>
+      <w:lvlJc w:val="left"/>
+      <w:pPr>
+        <w:ind w:left="4320" w:hanging="360"/>
+      </w:pPr>
+      <w:rPr>
+        <w:rFonts w:ascii="Wingdings" w:hAnsi="Wingdings" w:hint="default"/>
+      </w:rPr>
+    </w:lvl>
+    <w:lvl w:ilvl="6" w:tplc="FFFFFFFF" w:tentative="1">
+      <w:start w:val="1"/>
+      <w:numFmt w:val="bullet"/>
+      <w:lvlText w:val=""/>
+      <w:lvlJc w:val="left"/>
+      <w:pPr>
+        <w:ind w:left="5040" w:hanging="360"/>
+      </w:pPr>
+      <w:rPr>
+        <w:rFonts w:ascii="Symbol" w:hAnsi="Symbol" w:hint="default"/>
+      </w:rPr>
+    </w:lvl>
+    <w:lvl w:ilvl="7" w:tplc="FFFFFFFF" w:tentative="1">
+      <w:start w:val="1"/>
+      <w:numFmt w:val="bullet"/>
+      <w:lvlText w:val="o"/>
+      <w:lvlJc w:val="left"/>
+      <w:pPr>
+        <w:ind w:left="5760" w:hanging="360"/>
+      </w:pPr>
+      <w:rPr>
+        <w:rFonts w:ascii="Courier New" w:hAnsi="Courier New" w:cs="Courier New" w:hint="default"/>
+      </w:rPr>
+    </w:lvl>
+    <w:lvl w:ilvl="8" w:tplc="FFFFFFFF" w:tentative="1">
+      <w:start w:val="1"/>
+      <w:numFmt w:val="bullet"/>
+      <w:lvlText w:val=""/>
+      <w:lvlJc w:val="left"/>
+      <w:pPr>
+        <w:ind w:left="6480" w:hanging="360"/>
+      </w:pPr>
+      <w:rPr>
+        <w:rFonts w:ascii="Wingdings" w:hAnsi="Wingdings" w:hint="default"/>
+      </w:rPr>
+    </w:lvl>
+  </w:abstractNum>
+  <w:abstractNum w:abstractNumId="3" w15:restartNumberingAfterBreak="0">
+    <w:nsid w:val="4119207F"/>
+    <w:multiLevelType w:val="hybridMultilevel"/>
+    <w:tmpl w:val="19566378"/>
+    <w:lvl w:ilvl="0" w:tplc="AA4222E6">
+      <w:numFmt w:val="bullet"/>
+      <w:lvlText w:val="-"/>
+      <w:lvlJc w:val="left"/>
+      <w:pPr>
+        <w:ind w:left="720" w:hanging="360"/>
+      </w:pPr>
+      <w:rPr>
+        <w:rFonts w:ascii="Century Gothic" w:eastAsiaTheme="minorEastAsia" w:hAnsi="Century Gothic" w:cstheme="minorBidi" w:hint="default"/>
+      </w:rPr>
+    </w:lvl>
+    <w:lvl w:ilvl="1" w:tplc="04090003" w:tentative="1">
+      <w:start w:val="1"/>
+      <w:numFmt w:val="bullet"/>
+      <w:lvlText w:val="o"/>
+      <w:lvlJc w:val="left"/>
+      <w:pPr>
+        <w:ind w:left="1440" w:hanging="360"/>
+      </w:pPr>
+      <w:rPr>
+        <w:rFonts w:ascii="Courier New" w:hAnsi="Courier New" w:cs="Courier New" w:hint="default"/>
+      </w:rPr>
+    </w:lvl>
+    <w:lvl w:ilvl="2" w:tplc="04090005" w:tentative="1">
+      <w:start w:val="1"/>
+      <w:numFmt w:val="bullet"/>
+      <w:lvlText w:val=""/>
+      <w:lvlJc w:val="left"/>
+      <w:pPr>
+        <w:ind w:left="2160" w:hanging="360"/>
+      </w:pPr>
+      <w:rPr>
+        <w:rFonts w:ascii="Wingdings" w:hAnsi="Wingdings" w:hint="default"/>
+      </w:rPr>
+    </w:lvl>
+    <w:lvl w:ilvl="3" w:tplc="04090001" w:tentative="1">
+      <w:start w:val="1"/>
+      <w:numFmt w:val="bullet"/>
+      <w:lvlText w:val=""/>
+      <w:lvlJc w:val="left"/>
+      <w:pPr>
+        <w:ind w:left="2880" w:hanging="360"/>
+      </w:pPr>
+      <w:rPr>
+        <w:rFonts w:ascii="Symbol" w:hAnsi="Symbol" w:hint="default"/>
+      </w:rPr>
+    </w:lvl>
+    <w:lvl w:ilvl="4" w:tplc="04090003" w:tentative="1">
+      <w:start w:val="1"/>
+      <w:numFmt w:val="bullet"/>
+      <w:lvlText w:val="o"/>
+      <w:lvlJc w:val="left"/>
+      <w:pPr>
+        <w:ind w:left="3600" w:hanging="360"/>
+      </w:pPr>
+      <w:rPr>
+        <w:rFonts w:ascii="Courier New" w:hAnsi="Courier New" w:cs="Courier New" w:hint="default"/>
+      </w:rPr>
+    </w:lvl>
+    <w:lvl w:ilvl="5" w:tplc="04090005" w:tentative="1">
+      <w:start w:val="1"/>
+      <w:numFmt w:val="bullet"/>
+      <w:lvlText w:val=""/>
+      <w:lvlJc w:val="left"/>
+      <w:pPr>
+        <w:ind w:left="4320" w:hanging="360"/>
+      </w:pPr>
+      <w:rPr>
+        <w:rFonts w:ascii="Wingdings" w:hAnsi="Wingdings" w:hint="default"/>
+      </w:rPr>
+    </w:lvl>
+    <w:lvl w:ilvl="6" w:tplc="04090001" w:tentative="1">
+      <w:start w:val="1"/>
+      <w:numFmt w:val="bullet"/>
+      <w:lvlText w:val=""/>
+      <w:lvlJc w:val="left"/>
+      <w:pPr>
+        <w:ind w:left="5040" w:hanging="360"/>
+      </w:pPr>
+      <w:rPr>
+        <w:rFonts w:ascii="Symbol" w:hAnsi="Symbol" w:hint="default"/>
+      </w:rPr>
+    </w:lvl>
+    <w:lvl w:ilvl="7" w:tplc="04090003" w:tentative="1">
+      <w:start w:val="1"/>
+      <w:numFmt w:val="bullet"/>
+      <w:lvlText w:val="o"/>
+      <w:lvlJc w:val="left"/>
+      <w:pPr>
+        <w:ind w:left="5760" w:hanging="360"/>
+      </w:pPr>
+      <w:rPr>
+        <w:rFonts w:ascii="Courier New" w:hAnsi="Courier New" w:cs="Courier New" w:hint="default"/>
+      </w:rPr>
+    </w:lvl>
+    <w:lvl w:ilvl="8" w:tplc="04090005" w:tentative="1">
+      <w:start w:val="1"/>
+      <w:numFmt w:val="bullet"/>
+      <w:lvlText w:val=""/>
+      <w:lvlJc w:val="left"/>
+      <w:pPr>
+        <w:ind w:left="6480" w:hanging="360"/>
+      </w:pPr>
+      <w:rPr>
+        <w:rFonts w:ascii="Wingdings" w:hAnsi="Wingdings" w:hint="default"/>
+      </w:rPr>
+    </w:lvl>
+  </w:abstractNum>
+  <w:abstractNum w:abstractNumId="4" w15:restartNumberingAfterBreak="0">
+    <w:nsid w:val="43E31FA9"/>
+    <w:multiLevelType w:val="hybridMultilevel"/>
+    <w:tmpl w:val="86A4B320"/>
+    <w:lvl w:ilvl="0" w:tplc="04090001">
+      <w:start w:val="1"/>
+      <w:numFmt w:val="bullet"/>
+      <w:lvlText w:val=""/>
+      <w:lvlJc w:val="left"/>
+      <w:pPr>
+        <w:ind w:left="720" w:hanging="360"/>
+      </w:pPr>
+      <w:rPr>
+        <w:rFonts w:ascii="Symbol" w:hAnsi="Symbol" w:hint="default"/>
+      </w:rPr>
+    </w:lvl>
+    <w:lvl w:ilvl="1" w:tplc="04090003" w:tentative="1">
+      <w:start w:val="1"/>
+      <w:numFmt w:val="bullet"/>
+      <w:lvlText w:val="o"/>
+      <w:lvlJc w:val="left"/>
+      <w:pPr>
+        <w:ind w:left="1440" w:hanging="360"/>
+      </w:pPr>
+      <w:rPr>
+        <w:rFonts w:ascii="Courier New" w:hAnsi="Courier New" w:cs="Courier New" w:hint="default"/>
+      </w:rPr>
+    </w:lvl>
+    <w:lvl w:ilvl="2" w:tplc="04090005" w:tentative="1">
+      <w:start w:val="1"/>
+      <w:numFmt w:val="bullet"/>
+      <w:lvlText w:val=""/>
+      <w:lvlJc w:val="left"/>
+      <w:pPr>
+        <w:ind w:left="2160" w:hanging="360"/>
+      </w:pPr>
+      <w:rPr>
+        <w:rFonts w:ascii="Wingdings" w:hAnsi="Wingdings" w:hint="default"/>
+      </w:rPr>
+    </w:lvl>
+    <w:lvl w:ilvl="3" w:tplc="04090001" w:tentative="1">
+      <w:start w:val="1"/>
+      <w:numFmt w:val="bullet"/>
+      <w:lvlText w:val=""/>
+      <w:lvlJc w:val="left"/>
+      <w:pPr>
+        <w:ind w:left="2880" w:hanging="360"/>
+      </w:pPr>
+      <w:rPr>
+        <w:rFonts w:ascii="Symbol" w:hAnsi="Symbol" w:hint="default"/>
+      </w:rPr>
+    </w:lvl>
+    <w:lvl w:ilvl="4" w:tplc="04090003" w:tentative="1">
+      <w:start w:val="1"/>
+      <w:numFmt w:val="bullet"/>
+      <w:lvlText w:val="o"/>
+      <w:lvlJc w:val="left"/>
+      <w:pPr>
+        <w:ind w:left="3600" w:hanging="360"/>
+      </w:pPr>
+      <w:rPr>
+        <w:rFonts w:ascii="Courier New" w:hAnsi="Courier New" w:cs="Courier New" w:hint="default"/>
+      </w:rPr>
+    </w:lvl>
+    <w:lvl w:ilvl="5" w:tplc="04090005" w:tentative="1">
+      <w:start w:val="1"/>
+      <w:numFmt w:val="bullet"/>
+      <w:lvlText w:val=""/>
+      <w:lvlJc w:val="left"/>
+      <w:pPr>
+        <w:ind w:left="4320" w:hanging="360"/>
+      </w:pPr>
+      <w:rPr>
+        <w:rFonts w:ascii="Wingdings" w:hAnsi="Wingdings" w:hint="default"/>
+      </w:rPr>
+    </w:lvl>
+    <w:lvl w:ilvl="6" w:tplc="04090001" w:tentative="1">
+      <w:start w:val="1"/>
+      <w:numFmt w:val="bullet"/>
+      <w:lvlText w:val=""/>
+      <w:lvlJc w:val="left"/>
+      <w:pPr>
+        <w:ind w:left="5040" w:hanging="360"/>
+      </w:pPr>
+      <w:rPr>
+        <w:rFonts w:ascii="Symbol" w:hAnsi="Symbol" w:hint="default"/>
+      </w:rPr>
+    </w:lvl>
+    <w:lvl w:ilvl="7" w:tplc="04090003" w:tentative="1">
+      <w:start w:val="1"/>
+      <w:numFmt w:val="bullet"/>
+      <w:lvlText w:val="o"/>
+      <w:lvlJc w:val="left"/>
+      <w:pPr>
+        <w:ind w:left="5760" w:hanging="360"/>
+      </w:pPr>
+      <w:rPr>
+        <w:rFonts w:ascii="Courier New" w:hAnsi="Courier New" w:cs="Courier New" w:hint="default"/>
+      </w:rPr>
+    </w:lvl>
+    <w:lvl w:ilvl="8" w:tplc="04090005" w:tentative="1">
+      <w:start w:val="1"/>
+      <w:numFmt w:val="bullet"/>
+      <w:lvlText w:val=""/>
+      <w:lvlJc w:val="left"/>
+      <w:pPr>
+        <w:ind w:left="6480" w:hanging="360"/>
+      </w:pPr>
+      <w:rPr>
+        <w:rFonts w:ascii="Wingdings" w:hAnsi="Wingdings" w:hint="default"/>
+      </w:rPr>
+    </w:lvl>
+  </w:abstractNum>
+  <w:abstractNum w:abstractNumId="5" w15:restartNumberingAfterBreak="0">
+    <w:nsid w:val="59E328B3"/>
+    <w:multiLevelType w:val="hybridMultilevel"/>
+    <w:tmpl w:val="AA82E4FA"/>
+    <w:lvl w:ilvl="0" w:tplc="04090007">
+      <w:start w:val="1"/>
+      <w:numFmt w:val="bullet"/>
+      <w:lvlText w:val=""/>
+      <w:lvlPicBulletId w:val="0"/>
+      <w:lvlJc w:val="left"/>
+      <w:pPr>
+        <w:ind w:left="360" w:hanging="360"/>
+      </w:pPr>
+      <w:rPr>
+        <w:rFonts w:ascii="Symbol" w:hAnsi="Symbol" w:hint="default"/>
+      </w:rPr>
+    </w:lvl>
+    <w:lvl w:ilvl="1" w:tplc="04090003" w:tentative="1">
+      <w:start w:val="1"/>
+      <w:numFmt w:val="bullet"/>
+      <w:lvlText w:val="o"/>
+      <w:lvlJc w:val="left"/>
+      <w:pPr>
+        <w:ind w:left="1080" w:hanging="360"/>
+      </w:pPr>
+      <w:rPr>
+        <w:rFonts w:ascii="Courier New" w:hAnsi="Courier New" w:cs="Courier New" w:hint="default"/>
+      </w:rPr>
+    </w:lvl>
+    <w:lvl w:ilvl="2" w:tplc="04090005" w:tentative="1">
+      <w:start w:val="1"/>
+      <w:numFmt w:val="bullet"/>
+      <w:lvlText w:val=""/>
+      <w:lvlJc w:val="left"/>
+      <w:pPr>
+        <w:ind w:left="1800" w:hanging="360"/>
+      </w:pPr>
+      <w:rPr>
+        <w:rFonts w:ascii="Wingdings" w:hAnsi="Wingdings" w:hint="default"/>
+      </w:rPr>
+    </w:lvl>
+    <w:lvl w:ilvl="3" w:tplc="04090001" w:tentative="1">
+      <w:start w:val="1"/>
+      <w:numFmt w:val="bullet"/>
+      <w:lvlText w:val=""/>
+      <w:lvlJc w:val="left"/>
+      <w:pPr>
+        <w:ind w:left="2520" w:hanging="360"/>
+      </w:pPr>
+      <w:rPr>
+        <w:rFonts w:ascii="Symbol" w:hAnsi="Symbol" w:hint="default"/>
+      </w:rPr>
+    </w:lvl>
+    <w:lvl w:ilvl="4" w:tplc="04090003" w:tentative="1">
+      <w:start w:val="1"/>
+      <w:numFmt w:val="bullet"/>
+      <w:lvlText w:val="o"/>
+      <w:lvlJc w:val="left"/>
+      <w:pPr>
+        <w:ind w:left="3240" w:hanging="360"/>
+      </w:pPr>
+      <w:rPr>
+        <w:rFonts w:ascii="Courier New" w:hAnsi="Courier New" w:cs="Courier New" w:hint="default"/>
+      </w:rPr>
+    </w:lvl>
+    <w:lvl w:ilvl="5" w:tplc="04090005" w:tentative="1">
+      <w:start w:val="1"/>
+      <w:numFmt w:val="bullet"/>
+      <w:lvlText w:val=""/>
+      <w:lvlJc w:val="left"/>
+      <w:pPr>
+        <w:ind w:left="3960" w:hanging="360"/>
+      </w:pPr>
+      <w:rPr>
+        <w:rFonts w:ascii="Wingdings" w:hAnsi="Wingdings" w:hint="default"/>
+      </w:rPr>
+    </w:lvl>
+    <w:lvl w:ilvl="6" w:tplc="04090001" w:tentative="1">
+      <w:start w:val="1"/>
+      <w:numFmt w:val="bullet"/>
+      <w:lvlText w:val=""/>
+      <w:lvlJc w:val="left"/>
+      <w:pPr>
+        <w:ind w:left="4680" w:hanging="360"/>
+      </w:pPr>
+      <w:rPr>
+        <w:rFonts w:ascii="Symbol" w:hAnsi="Symbol" w:hint="default"/>
+      </w:rPr>
+    </w:lvl>
+    <w:lvl w:ilvl="7" w:tplc="04090003" w:tentative="1">
+      <w:start w:val="1"/>
+      <w:numFmt w:val="bullet"/>
+      <w:lvlText w:val="o"/>
+      <w:lvlJc w:val="left"/>
+      <w:pPr>
+        <w:ind w:left="5400" w:hanging="360"/>
+      </w:pPr>
+      <w:rPr>
+        <w:rFonts w:ascii="Courier New" w:hAnsi="Courier New" w:cs="Courier New" w:hint="default"/>
+      </w:rPr>
+    </w:lvl>
+    <w:lvl w:ilvl="8" w:tplc="04090005" w:tentative="1">
+      <w:start w:val="1"/>
+      <w:numFmt w:val="bullet"/>
+      <w:lvlText w:val=""/>
+      <w:lvlJc w:val="left"/>
+      <w:pPr>
+        <w:ind w:left="6120" w:hanging="360"/>
+      </w:pPr>
+      <w:rPr>
+        <w:rFonts w:ascii="Wingdings" w:hAnsi="Wingdings" w:hint="default"/>
+      </w:rPr>
+    </w:lvl>
+  </w:abstractNum>
+  <w:abstractNum w:abstractNumId="6" w15:restartNumberingAfterBreak="0">
+    <w:nsid w:val="5B102C0A"/>
+    <w:multiLevelType w:val="hybridMultilevel"/>
+    <w:tmpl w:val="F26242BC"/>
+    <w:lvl w:ilvl="0" w:tplc="04090001">
+      <w:start w:val="1"/>
+      <w:numFmt w:val="bullet"/>
+      <w:lvlText w:val=""/>
+      <w:lvlJc w:val="left"/>
+      <w:pPr>
+        <w:ind w:left="360" w:hanging="360"/>
+      </w:pPr>
+      <w:rPr>
+        <w:rFonts w:ascii="Symbol" w:hAnsi="Symbol" w:hint="default"/>
+      </w:rPr>
+    </w:lvl>
+    <w:lvl w:ilvl="1" w:tplc="04090003" w:tentative="1">
+      <w:start w:val="1"/>
+      <w:numFmt w:val="bullet"/>
+      <w:lvlText w:val="o"/>
+      <w:lvlJc w:val="left"/>
+      <w:pPr>
+        <w:ind w:left="1080" w:hanging="360"/>
+      </w:pPr>
+      <w:rPr>
+        <w:rFonts w:ascii="Courier New" w:hAnsi="Courier New" w:cs="Courier New" w:hint="default"/>
+      </w:rPr>
+    </w:lvl>
+    <w:lvl w:ilvl="2" w:tplc="04090005" w:tentative="1">
+      <w:start w:val="1"/>
+      <w:numFmt w:val="bullet"/>
+      <w:lvlText w:val=""/>
+      <w:lvlJc w:val="left"/>
+      <w:pPr>
+        <w:ind w:left="1800" w:hanging="360"/>
+      </w:pPr>
+      <w:rPr>
+        <w:rFonts w:ascii="Wingdings" w:hAnsi="Wingdings" w:hint="default"/>
+      </w:rPr>
+    </w:lvl>
+    <w:lvl w:ilvl="3" w:tplc="04090001" w:tentative="1">
+      <w:start w:val="1"/>
+      <w:numFmt w:val="bullet"/>
+      <w:lvlText w:val=""/>
+      <w:lvlJc w:val="left"/>
+      <w:pPr>
+        <w:ind w:left="2520" w:hanging="360"/>
+      </w:pPr>
+      <w:rPr>
+        <w:rFonts w:ascii="Symbol" w:hAnsi="Symbol" w:hint="default"/>
+      </w:rPr>
+    </w:lvl>
+    <w:lvl w:ilvl="4" w:tplc="04090003" w:tentative="1">
+      <w:start w:val="1"/>
+      <w:numFmt w:val="bullet"/>
+      <w:lvlText w:val="o"/>
+      <w:lvlJc w:val="left"/>
+      <w:pPr>
+        <w:ind w:left="3240" w:hanging="360"/>
+      </w:pPr>
+      <w:rPr>
+        <w:rFonts w:ascii="Courier New" w:hAnsi="Courier New" w:cs="Courier New" w:hint="default"/>
+      </w:rPr>
+    </w:lvl>
+    <w:lvl w:ilvl="5" w:tplc="04090005" w:tentative="1">
+      <w:start w:val="1"/>
+      <w:numFmt w:val="bullet"/>
+      <w:lvlText w:val=""/>
+      <w:lvlJc w:val="left"/>
+      <w:pPr>
+        <w:ind w:left="3960" w:hanging="360"/>
+      </w:pPr>
+      <w:rPr>
+        <w:rFonts w:ascii="Wingdings" w:hAnsi="Wingdings" w:hint="default"/>
+      </w:rPr>
+    </w:lvl>
+    <w:lvl w:ilvl="6" w:tplc="04090001" w:tentative="1">
+      <w:start w:val="1"/>
+      <w:numFmt w:val="bullet"/>
+      <w:lvlText w:val=""/>
+      <w:lvlJc w:val="left"/>
+      <w:pPr>
+        <w:ind w:left="4680" w:hanging="360"/>
+      </w:pPr>
+      <w:rPr>
+        <w:rFonts w:ascii="Symbol" w:hAnsi="Symbol" w:hint="default"/>
+      </w:rPr>
+    </w:lvl>
+    <w:lvl w:ilvl="7" w:tplc="04090003" w:tentative="1">
+      <w:start w:val="1"/>
+      <w:numFmt w:val="bullet"/>
+      <w:lvlText w:val="o"/>
+      <w:lvlJc w:val="left"/>
+      <w:pPr>
+        <w:ind w:left="5400" w:hanging="360"/>
+      </w:pPr>
+      <w:rPr>
+        <w:rFonts w:ascii="Courier New" w:hAnsi="Courier New" w:cs="Courier New" w:hint="default"/>
+      </w:rPr>
+    </w:lvl>
+    <w:lvl w:ilvl="8" w:tplc="04090005" w:tentative="1">
+      <w:start w:val="1"/>
+      <w:numFmt w:val="bullet"/>
+      <w:lvlText w:val=""/>
+      <w:lvlJc w:val="left"/>
+      <w:pPr>
+        <w:ind w:left="6120" w:hanging="360"/>
+      </w:pPr>
+      <w:rPr>
+        <w:rFonts w:ascii="Wingdings" w:hAnsi="Wingdings" w:hint="default"/>
+      </w:rPr>
+    </w:lvl>
+  </w:abstractNum>
+  <w:abstractNum w:abstractNumId="7" w15:restartNumberingAfterBreak="0">
+    <w:nsid w:val="637717EA"/>
+    <w:multiLevelType w:val="hybridMultilevel"/>
+    <w:tmpl w:val="495CC8AC"/>
+    <w:lvl w:ilvl="0" w:tplc="04090007">
+      <w:start w:val="1"/>
+      <w:numFmt w:val="bullet"/>
+      <w:lvlText w:val=""/>
+      <w:lvlPicBulletId w:val="0"/>
+      <w:lvlJc w:val="left"/>
+      <w:pPr>
+        <w:ind w:left="720" w:hanging="360"/>
+      </w:pPr>
+      <w:rPr>
+        <w:rFonts w:ascii="Symbol" w:hAnsi="Symbol" w:hint="default"/>
+      </w:rPr>
+    </w:lvl>
+    <w:lvl w:ilvl="1" w:tplc="04090003" w:tentative="1">
+      <w:start w:val="1"/>
+      <w:numFmt w:val="bullet"/>
+      <w:lvlText w:val="o"/>
+      <w:lvlJc w:val="left"/>
+      <w:pPr>
+        <w:ind w:left="1440" w:hanging="360"/>
+      </w:pPr>
+      <w:rPr>
+        <w:rFonts w:ascii="Courier New" w:hAnsi="Courier New" w:cs="Courier New" w:hint="default"/>
+      </w:rPr>
+    </w:lvl>
+    <w:lvl w:ilvl="2" w:tplc="04090005" w:tentative="1">
+      <w:start w:val="1"/>
+      <w:numFmt w:val="bullet"/>
+      <w:lvlText w:val=""/>
+      <w:lvlJc w:val="left"/>
+      <w:pPr>
+        <w:ind w:left="2160" w:hanging="360"/>
+      </w:pPr>
+      <w:rPr>
+        <w:rFonts w:ascii="Wingdings" w:hAnsi="Wingdings" w:hint="default"/>
+      </w:rPr>
+    </w:lvl>
+    <w:lvl w:ilvl="3" w:tplc="04090001" w:tentative="1">
+      <w:start w:val="1"/>
+      <w:numFmt w:val="bullet"/>
+      <w:lvlText w:val=""/>
+      <w:lvlJc w:val="left"/>
+      <w:pPr>
+        <w:ind w:left="2880" w:hanging="360"/>
+      </w:pPr>
+      <w:rPr>
+        <w:rFonts w:ascii="Symbol" w:hAnsi="Symbol" w:hint="default"/>
+      </w:rPr>
+    </w:lvl>
+    <w:lvl w:ilvl="4" w:tplc="04090003" w:tentative="1">
+      <w:start w:val="1"/>
+      <w:numFmt w:val="bullet"/>
+      <w:lvlText w:val="o"/>
+      <w:lvlJc w:val="left"/>
+      <w:pPr>
+        <w:ind w:left="3600" w:hanging="360"/>
+      </w:pPr>
+      <w:rPr>
+        <w:rFonts w:ascii="Courier New" w:hAnsi="Courier New" w:cs="Courier New" w:hint="default"/>
+      </w:rPr>
+    </w:lvl>
+    <w:lvl w:ilvl="5" w:tplc="04090005" w:tentative="1">
+      <w:start w:val="1"/>
+      <w:numFmt w:val="bullet"/>
+      <w:lvlText w:val=""/>
+      <w:lvlJc w:val="left"/>
+      <w:pPr>
+        <w:ind w:left="4320" w:hanging="360"/>
+      </w:pPr>
+      <w:rPr>
+        <w:rFonts w:ascii="Wingdings" w:hAnsi="Wingdings" w:hint="default"/>
+      </w:rPr>
+    </w:lvl>
+    <w:lvl w:ilvl="6" w:tplc="04090001" w:tentative="1">
+      <w:start w:val="1"/>
+      <w:numFmt w:val="bullet"/>
+      <w:lvlText w:val=""/>
+      <w:lvlJc w:val="left"/>
+      <w:pPr>
+        <w:ind w:left="5040" w:hanging="360"/>
+      </w:pPr>
+      <w:rPr>
+        <w:rFonts w:ascii="Symbol" w:hAnsi="Symbol" w:hint="default"/>
+      </w:rPr>
+    </w:lvl>
+    <w:lvl w:ilvl="7" w:tplc="04090003" w:tentative="1">
+      <w:start w:val="1"/>
+      <w:numFmt w:val="bullet"/>
+      <w:lvlText w:val="o"/>
+      <w:lvlJc w:val="left"/>
+      <w:pPr>
+        <w:ind w:left="5760" w:hanging="360"/>
+      </w:pPr>
+      <w:rPr>
+        <w:rFonts w:ascii="Courier New" w:hAnsi="Courier New" w:cs="Courier New" w:hint="default"/>
+      </w:rPr>
+    </w:lvl>
+    <w:lvl w:ilvl="8" w:tplc="04090005" w:tentative="1">
+      <w:start w:val="1"/>
+      <w:numFmt w:val="bullet"/>
+      <w:lvlText w:val=""/>
+      <w:lvlJc w:val="left"/>
+      <w:pPr>
+        <w:ind w:left="6480" w:hanging="360"/>
+      </w:pPr>
+      <w:rPr>
+        <w:rFonts w:ascii="Wingdings" w:hAnsi="Wingdings" w:hint="default"/>
+      </w:rPr>
+    </w:lvl>
+  </w:abstractNum>
+  <w:abstractNum w:abstractNumId="8" w15:restartNumberingAfterBreak="0">
+    <w:nsid w:val="6F1974C8"/>
+    <w:multiLevelType w:val="hybridMultilevel"/>
+    <w:tmpl w:val="C7B876A6"/>
+    <w:lvl w:ilvl="0" w:tplc="AA4222E6">
+      <w:numFmt w:val="bullet"/>
+      <w:lvlText w:val="-"/>
+      <w:lvlJc w:val="left"/>
+      <w:pPr>
+        <w:ind w:left="360" w:hanging="360"/>
+      </w:pPr>
+      <w:rPr>
+        <w:rFonts w:ascii="Century Gothic" w:eastAsiaTheme="minorEastAsia" w:hAnsi="Century Gothic" w:cstheme="minorBidi" w:hint="default"/>
+      </w:rPr>
+    </w:lvl>
+    <w:lvl w:ilvl="1" w:tplc="04090003" w:tentative="1">
+      <w:start w:val="1"/>
+      <w:numFmt w:val="bullet"/>
+      <w:lvlText w:val="o"/>
+      <w:lvlJc w:val="left"/>
+      <w:pPr>
+        <w:ind w:left="1080" w:hanging="360"/>
+      </w:pPr>
+      <w:rPr>
+        <w:rFonts w:ascii="Courier New" w:hAnsi="Courier New" w:cs="Courier New" w:hint="default"/>
+      </w:rPr>
+    </w:lvl>
+    <w:lvl w:ilvl="2" w:tplc="04090005" w:tentative="1">
+      <w:start w:val="1"/>
+      <w:numFmt w:val="bullet"/>
+      <w:lvlText w:val=""/>
+      <w:lvlJc w:val="left"/>
+      <w:pPr>
+        <w:ind w:left="1800" w:hanging="360"/>
+      </w:pPr>
+      <w:rPr>
+        <w:rFonts w:ascii="Wingdings" w:hAnsi="Wingdings" w:hint="default"/>
+      </w:rPr>
+    </w:lvl>
+    <w:lvl w:ilvl="3" w:tplc="04090001" w:tentative="1">
+      <w:start w:val="1"/>
+      <w:numFmt w:val="bullet"/>
+      <w:lvlText w:val=""/>
+      <w:lvlJc w:val="left"/>
+      <w:pPr>
+        <w:ind w:left="2520" w:hanging="360"/>
+      </w:pPr>
+      <w:rPr>
+        <w:rFonts w:ascii="Symbol" w:hAnsi="Symbol" w:hint="default"/>
+      </w:rPr>
+    </w:lvl>
+    <w:lvl w:ilvl="4" w:tplc="04090003" w:tentative="1">
+      <w:start w:val="1"/>
+      <w:numFmt w:val="bullet"/>
+      <w:lvlText w:val="o"/>
+      <w:lvlJc w:val="left"/>
+      <w:pPr>
+        <w:ind w:left="3240" w:hanging="360"/>
+      </w:pPr>
+      <w:rPr>
+        <w:rFonts w:ascii="Courier New" w:hAnsi="Courier New" w:cs="Courier New" w:hint="default"/>
+      </w:rPr>
+    </w:lvl>
+    <w:lvl w:ilvl="5" w:tplc="04090005" w:tentative="1">
+      <w:start w:val="1"/>
+      <w:numFmt w:val="bullet"/>
+      <w:lvlText w:val=""/>
+      <w:lvlJc w:val="left"/>
+      <w:pPr>
+        <w:ind w:left="3960" w:hanging="360"/>
+      </w:pPr>
+      <w:rPr>
+        <w:rFonts w:ascii="Wingdings" w:hAnsi="Wingdings" w:hint="default"/>
+      </w:rPr>
+    </w:lvl>
+    <w:lvl w:ilvl="6" w:tplc="04090001" w:tentative="1">
+      <w:start w:val="1"/>
+      <w:numFmt w:val="bullet"/>
+      <w:lvlText w:val=""/>
+      <w:lvlJc w:val="left"/>
+      <w:pPr>
+        <w:ind w:left="4680" w:hanging="360"/>
+      </w:pPr>
+      <w:rPr>
+        <w:rFonts w:ascii="Symbol" w:hAnsi="Symbol" w:hint="default"/>
+      </w:rPr>
+    </w:lvl>
+    <w:lvl w:ilvl="7" w:tplc="04090003" w:tentative="1">
+      <w:start w:val="1"/>
+      <w:numFmt w:val="bullet"/>
+      <w:lvlText w:val="o"/>
+      <w:lvlJc w:val="left"/>
+      <w:pPr>
+        <w:ind w:left="5400" w:hanging="360"/>
+      </w:pPr>
+      <w:rPr>
+        <w:rFonts w:ascii="Courier New" w:hAnsi="Courier New" w:cs="Courier New" w:hint="default"/>
+      </w:rPr>
+    </w:lvl>
+    <w:lvl w:ilvl="8" w:tplc="04090005" w:tentative="1">
+      <w:start w:val="1"/>
+      <w:numFmt w:val="bullet"/>
+      <w:lvlText w:val=""/>
+      <w:lvlJc w:val="left"/>
+      <w:pPr>
+        <w:ind w:left="6120" w:hanging="360"/>
+      </w:pPr>
+      <w:rPr>
+        <w:rFonts w:ascii="Wingdings" w:hAnsi="Wingdings" w:hint="default"/>
+      </w:rPr>
+    </w:lvl>
+  </w:abstractNum>
+  <w:abstractNum w:abstractNumId="9" w15:restartNumberingAfterBreak="0">
     <w:nsid w:val="7C9D5D64"/>
     <w:multiLevelType w:val="hybridMultilevel"/>
     <w:tmpl w:val="753281AE"/>
@@ -868,7 +2435,34 @@
     </w:lvl>
   </w:abstractNum>
   <w:num w:numId="1" w16cid:durableId="941494195">
+    <w:abstractNumId w:val="9"/>
+  </w:num>
+  <w:num w:numId="2" w16cid:durableId="334579401">
+    <w:abstractNumId w:val="6"/>
+  </w:num>
+  <w:num w:numId="3" w16cid:durableId="935406110">
     <w:abstractNumId w:val="0"/>
+  </w:num>
+  <w:num w:numId="4" w16cid:durableId="682051947">
+    <w:abstractNumId w:val="4"/>
+  </w:num>
+  <w:num w:numId="5" w16cid:durableId="1697847150">
+    <w:abstractNumId w:val="1"/>
+  </w:num>
+  <w:num w:numId="6" w16cid:durableId="2125928484">
+    <w:abstractNumId w:val="3"/>
+  </w:num>
+  <w:num w:numId="7" w16cid:durableId="1587228226">
+    <w:abstractNumId w:val="5"/>
+  </w:num>
+  <w:num w:numId="8" w16cid:durableId="201214519">
+    <w:abstractNumId w:val="7"/>
+  </w:num>
+  <w:num w:numId="9" w16cid:durableId="1266228760">
+    <w:abstractNumId w:val="2"/>
+  </w:num>
+  <w:num w:numId="10" w16cid:durableId="176046713">
+    <w:abstractNumId w:val="8"/>
   </w:num>
 </w:numbering>
 </file>
@@ -1360,7 +2954,6 @@
   <w:style w:type="character" w:default="1" w:styleId="DefaultParagraphFont">
     <w:name w:val="Default Paragraph Font"/>
     <w:uiPriority w:val="1"/>
-    <w:semiHidden/>
     <w:unhideWhenUsed/>
   </w:style>
   <w:style w:type="table" w:default="1" w:styleId="TableNormal">
@@ -1644,907 +3237,6 @@
 </w:styles>
 </file>
 
-<file path=word/charts/chart1.xml><?xml version="1.0" encoding="utf-8"?>
-<c:chartSpace xmlns:c="http://schemas.openxmlformats.org/drawingml/2006/chart" xmlns:a="http://schemas.openxmlformats.org/drawingml/2006/main" xmlns:r="http://schemas.openxmlformats.org/officeDocument/2006/relationships" xmlns:c16r2="http://schemas.microsoft.com/office/drawing/2015/06/chart">
-  <c:date1904 val="0"/>
-  <c:lang val="en-US"/>
-  <c:roundedCorners val="0"/>
-  <mc:AlternateContent xmlns:mc="http://schemas.openxmlformats.org/markup-compatibility/2006">
-    <mc:Choice xmlns:c14="http://schemas.microsoft.com/office/drawing/2007/8/2/chart" Requires="c14">
-      <c14:style val="102"/>
-    </mc:Choice>
-    <mc:Fallback>
-      <c:style val="2"/>
-    </mc:Fallback>
-  </mc:AlternateContent>
-  <c:chart>
-    <c:autoTitleDeleted val="1"/>
-    <c:plotArea>
-      <c:layout>
-        <c:manualLayout>
-          <c:layoutTarget val="inner"/>
-          <c:xMode val="edge"/>
-          <c:yMode val="edge"/>
-          <c:x val="0.16925087710892123"/>
-          <c:y val="0"/>
-          <c:w val="0.80138048159801523"/>
-          <c:h val="0.97755511811023621"/>
-        </c:manualLayout>
-      </c:layout>
-      <c:barChart>
-        <c:barDir val="bar"/>
-        <c:grouping val="clustered"/>
-        <c:varyColors val="0"/>
-        <c:ser>
-          <c:idx val="0"/>
-          <c:order val="0"/>
-          <c:tx>
-            <c:strRef>
-              <c:f>Sheet1!$B$1</c:f>
-              <c:strCache>
-                <c:ptCount val="1"/>
-                <c:pt idx="0">
-                  <c:v>Series 1</c:v>
-                </c:pt>
-              </c:strCache>
-            </c:strRef>
-          </c:tx>
-          <c:spPr>
-            <a:solidFill>
-              <a:schemeClr val="accent1">
-                <a:lumMod val="75000"/>
-              </a:schemeClr>
-            </a:solidFill>
-            <a:ln>
-              <a:noFill/>
-            </a:ln>
-            <a:effectLst/>
-          </c:spPr>
-          <c:invertIfNegative val="0"/>
-          <c:dLbls>
-            <c:numFmt formatCode="0%" sourceLinked="0"/>
-            <c:spPr>
-              <a:noFill/>
-              <a:ln>
-                <a:noFill/>
-              </a:ln>
-              <a:effectLst/>
-            </c:spPr>
-            <c:txPr>
-              <a:bodyPr rot="0" spcFirstLastPara="1" vertOverflow="ellipsis" vert="horz" wrap="square" lIns="38100" tIns="19050" rIns="38100" bIns="19050" anchor="ctr" anchorCtr="1">
-                <a:spAutoFit/>
-              </a:bodyPr>
-              <a:lstStyle/>
-              <a:p>
-                <a:pPr>
-                  <a:defRPr sz="700" b="0" i="0" u="none" strike="noStrike" kern="1200" baseline="0">
-                    <a:solidFill>
-                      <a:schemeClr val="bg1"/>
-                    </a:solidFill>
-                    <a:latin typeface="+mn-lt"/>
-                    <a:ea typeface="+mn-ea"/>
-                    <a:cs typeface="+mn-cs"/>
-                  </a:defRPr>
-                </a:pPr>
-                <a:endParaRPr lang="en-US"/>
-              </a:p>
-            </c:txPr>
-            <c:dLblPos val="ctr"/>
-            <c:showLegendKey val="0"/>
-            <c:showVal val="1"/>
-            <c:showCatName val="0"/>
-            <c:showSerName val="0"/>
-            <c:showPercent val="0"/>
-            <c:showBubbleSize val="0"/>
-            <c:separator>, </c:separator>
-            <c:showLeaderLines val="0"/>
-            <c:extLst>
-              <c:ext xmlns:c15="http://schemas.microsoft.com/office/drawing/2012/chart" uri="{CE6537A1-D6FC-4f65-9D91-7224C49458BB}">
-                <c15:showLeaderLines val="1"/>
-                <c15:leaderLines>
-                  <c:spPr>
-                    <a:ln w="9525">
-                      <a:solidFill>
-                        <a:schemeClr val="tx1">
-                          <a:lumMod val="35000"/>
-                          <a:lumOff val="65000"/>
-                        </a:schemeClr>
-                      </a:solidFill>
-                    </a:ln>
-                    <a:effectLst/>
-                  </c:spPr>
-                </c15:leaderLines>
-              </c:ext>
-            </c:extLst>
-          </c:dLbls>
-          <c:cat>
-            <c:strRef>
-              <c:f>Sheet1!$A$2:$A$10</c:f>
-              <c:strCache>
-                <c:ptCount val="9"/>
-                <c:pt idx="0">
-                  <c:v>Cloud</c:v>
-                </c:pt>
-                <c:pt idx="1">
-                  <c:v>Version Control</c:v>
-                </c:pt>
-                <c:pt idx="2">
-                  <c:v>System Design</c:v>
-                </c:pt>
-                <c:pt idx="3">
-                  <c:v>Programming Languages</c:v>
-                </c:pt>
-                <c:pt idx="4">
-                  <c:v>Software Development</c:v>
-                </c:pt>
-                <c:pt idx="5">
-                  <c:v>Automation</c:v>
-                </c:pt>
-                <c:pt idx="6">
-                  <c:v>Deployment</c:v>
-                </c:pt>
-                <c:pt idx="7">
-                  <c:v>Scripting</c:v>
-                </c:pt>
-                <c:pt idx="8">
-                  <c:v>Debugging and Testing</c:v>
-                </c:pt>
-              </c:strCache>
-            </c:strRef>
-          </c:cat>
-          <c:val>
-            <c:numRef>
-              <c:f>Sheet1!$B$2:$B$10</c:f>
-              <c:numCache>
-                <c:formatCode>General</c:formatCode>
-                <c:ptCount val="9"/>
-                <c:pt idx="0">
-                  <c:v>1</c:v>
-                </c:pt>
-                <c:pt idx="1">
-                  <c:v>1</c:v>
-                </c:pt>
-                <c:pt idx="2">
-                  <c:v>1</c:v>
-                </c:pt>
-                <c:pt idx="3">
-                  <c:v>1</c:v>
-                </c:pt>
-                <c:pt idx="4">
-                  <c:v>1</c:v>
-                </c:pt>
-                <c:pt idx="5">
-                  <c:v>1</c:v>
-                </c:pt>
-                <c:pt idx="6">
-                  <c:v>1</c:v>
-                </c:pt>
-                <c:pt idx="7">
-                  <c:v>0.7</c:v>
-                </c:pt>
-                <c:pt idx="8">
-                  <c:v>0.8</c:v>
-                </c:pt>
-              </c:numCache>
-            </c:numRef>
-          </c:val>
-          <c:extLst>
-            <c:ext xmlns:c16="http://schemas.microsoft.com/office/drawing/2014/chart" uri="{C3380CC4-5D6E-409C-BE32-E72D297353CC}">
-              <c16:uniqueId val="{00000000-C5CC-44A2-8B79-365C2E919E6B}"/>
-            </c:ext>
-          </c:extLst>
-        </c:ser>
-        <c:dLbls>
-          <c:showLegendKey val="0"/>
-          <c:showVal val="0"/>
-          <c:showCatName val="0"/>
-          <c:showSerName val="0"/>
-          <c:showPercent val="0"/>
-          <c:showBubbleSize val="0"/>
-        </c:dLbls>
-        <c:gapWidth val="78"/>
-        <c:overlap val="60"/>
-        <c:axId val="510443647"/>
-        <c:axId val="510551375"/>
-      </c:barChart>
-      <c:catAx>
-        <c:axId val="510443647"/>
-        <c:scaling>
-          <c:orientation val="minMax"/>
-        </c:scaling>
-        <c:delete val="0"/>
-        <c:axPos val="l"/>
-        <c:numFmt formatCode="General" sourceLinked="1"/>
-        <c:majorTickMark val="none"/>
-        <c:minorTickMark val="none"/>
-        <c:tickLblPos val="nextTo"/>
-        <c:spPr>
-          <a:noFill/>
-          <a:ln w="9525" cap="flat" cmpd="sng" algn="ctr">
-            <a:noFill/>
-            <a:round/>
-            <a:headEnd type="none" w="sm" len="sm"/>
-            <a:tailEnd type="none" w="sm" len="sm"/>
-          </a:ln>
-          <a:effectLst>
-            <a:softEdge rad="0"/>
-          </a:effectLst>
-        </c:spPr>
-        <c:txPr>
-          <a:bodyPr rot="0" spcFirstLastPara="1" vertOverflow="ellipsis" wrap="square" anchor="ctr" anchorCtr="0"/>
-          <a:lstStyle/>
-          <a:p>
-            <a:pPr>
-              <a:defRPr sz="900" b="0" i="0" u="none" strike="noStrike" kern="1200" baseline="0">
-                <a:solidFill>
-                  <a:schemeClr val="tx1"/>
-                </a:solidFill>
-                <a:latin typeface="+mn-lt"/>
-                <a:ea typeface="+mn-ea"/>
-                <a:cs typeface="+mn-cs"/>
-              </a:defRPr>
-            </a:pPr>
-            <a:endParaRPr lang="en-US"/>
-          </a:p>
-        </c:txPr>
-        <c:crossAx val="510551375"/>
-        <c:crosses val="autoZero"/>
-        <c:auto val="1"/>
-        <c:lblAlgn val="ctr"/>
-        <c:lblOffset val="100"/>
-        <c:noMultiLvlLbl val="0"/>
-      </c:catAx>
-      <c:valAx>
-        <c:axId val="510551375"/>
-        <c:scaling>
-          <c:orientation val="minMax"/>
-          <c:max val="1"/>
-        </c:scaling>
-        <c:delete val="1"/>
-        <c:axPos val="b"/>
-        <c:numFmt formatCode="0.00%" sourceLinked="0"/>
-        <c:majorTickMark val="none"/>
-        <c:minorTickMark val="none"/>
-        <c:tickLblPos val="nextTo"/>
-        <c:crossAx val="510443647"/>
-        <c:crosses val="autoZero"/>
-        <c:crossBetween val="between"/>
-        <c:majorUnit val="0.25"/>
-      </c:valAx>
-      <c:spPr>
-        <a:noFill/>
-        <a:ln>
-          <a:noFill/>
-        </a:ln>
-        <a:effectLst/>
-      </c:spPr>
-    </c:plotArea>
-    <c:plotVisOnly val="1"/>
-    <c:dispBlanksAs val="gap"/>
-    <c:extLst>
-      <c:ext xmlns:c16r3="http://schemas.microsoft.com/office/drawing/2017/03/chart" uri="{56B9EC1D-385E-4148-901F-78D8002777C0}">
-        <c16r3:dataDisplayOptions16>
-          <c16r3:dispNaAsBlank val="1"/>
-        </c16r3:dataDisplayOptions16>
-      </c:ext>
-    </c:extLst>
-    <c:showDLblsOverMax val="0"/>
-  </c:chart>
-  <c:spPr>
-    <a:noFill/>
-    <a:ln w="9525" cap="flat" cmpd="sng" algn="ctr">
-      <a:noFill/>
-      <a:round/>
-    </a:ln>
-    <a:effectLst/>
-  </c:spPr>
-  <c:txPr>
-    <a:bodyPr/>
-    <a:lstStyle/>
-    <a:p>
-      <a:pPr>
-        <a:defRPr/>
-      </a:pPr>
-      <a:endParaRPr lang="en-US"/>
-    </a:p>
-  </c:txPr>
-  <c:externalData r:id="rId3">
-    <c:autoUpdate val="0"/>
-  </c:externalData>
-</c:chartSpace>
-</file>
-
-<file path=word/charts/colors1.xml><?xml version="1.0" encoding="utf-8"?>
-<cs:colorStyle xmlns:cs="http://schemas.microsoft.com/office/drawing/2012/chartStyle" xmlns:a="http://schemas.openxmlformats.org/drawingml/2006/main" meth="cycle" id="10">
-  <a:schemeClr val="accent1"/>
-  <a:schemeClr val="accent2"/>
-  <a:schemeClr val="accent3"/>
-  <a:schemeClr val="accent4"/>
-  <a:schemeClr val="accent5"/>
-  <a:schemeClr val="accent6"/>
-  <cs:variation/>
-  <cs:variation>
-    <a:lumMod val="60000"/>
-  </cs:variation>
-  <cs:variation>
-    <a:lumMod val="80000"/>
-    <a:lumOff val="20000"/>
-  </cs:variation>
-  <cs:variation>
-    <a:lumMod val="80000"/>
-  </cs:variation>
-  <cs:variation>
-    <a:lumMod val="60000"/>
-    <a:lumOff val="40000"/>
-  </cs:variation>
-  <cs:variation>
-    <a:lumMod val="50000"/>
-  </cs:variation>
-  <cs:variation>
-    <a:lumMod val="70000"/>
-    <a:lumOff val="30000"/>
-  </cs:variation>
-  <cs:variation>
-    <a:lumMod val="70000"/>
-  </cs:variation>
-  <cs:variation>
-    <a:lumMod val="50000"/>
-    <a:lumOff val="50000"/>
-  </cs:variation>
-</cs:colorStyle>
-</file>
-
-<file path=word/charts/style1.xml><?xml version="1.0" encoding="utf-8"?>
-<cs:chartStyle xmlns:cs="http://schemas.microsoft.com/office/drawing/2012/chartStyle" xmlns:a="http://schemas.openxmlformats.org/drawingml/2006/main" id="305">
-  <cs:axisTitle>
-    <cs:lnRef idx="0"/>
-    <cs:fillRef idx="0"/>
-    <cs:effectRef idx="0"/>
-    <cs:fontRef idx="minor">
-      <a:schemeClr val="tx1">
-        <a:lumMod val="65000"/>
-        <a:lumOff val="35000"/>
-      </a:schemeClr>
-    </cs:fontRef>
-    <cs:defRPr sz="900" kern="1200" cap="all"/>
-  </cs:axisTitle>
-  <cs:categoryAxis>
-    <cs:lnRef idx="0"/>
-    <cs:fillRef idx="0"/>
-    <cs:effectRef idx="0"/>
-    <cs:fontRef idx="minor">
-      <a:schemeClr val="tx1">
-        <a:lumMod val="65000"/>
-        <a:lumOff val="35000"/>
-      </a:schemeClr>
-    </cs:fontRef>
-    <cs:spPr>
-      <a:ln w="9525" cap="flat" cmpd="sng" algn="ctr">
-        <a:solidFill>
-          <a:schemeClr val="tx1">
-            <a:lumMod val="25000"/>
-            <a:lumOff val="75000"/>
-          </a:schemeClr>
-        </a:solidFill>
-        <a:round/>
-        <a:headEnd type="none" w="sm" len="sm"/>
-        <a:tailEnd type="none" w="sm" len="sm"/>
-      </a:ln>
-    </cs:spPr>
-    <cs:defRPr sz="900" kern="1200"/>
-  </cs:categoryAxis>
-  <cs:chartArea mods="allowNoFillOverride allowNoLineOverride">
-    <cs:lnRef idx="0"/>
-    <cs:fillRef idx="0"/>
-    <cs:effectRef idx="0"/>
-    <cs:fontRef idx="minor">
-      <a:schemeClr val="dk1"/>
-    </cs:fontRef>
-    <cs:spPr>
-      <a:solidFill>
-        <a:schemeClr val="bg1"/>
-      </a:solidFill>
-      <a:ln w="9525" cap="flat" cmpd="sng" algn="ctr">
-        <a:solidFill>
-          <a:schemeClr val="tx1">
-            <a:lumMod val="15000"/>
-            <a:lumOff val="85000"/>
-          </a:schemeClr>
-        </a:solidFill>
-        <a:round/>
-      </a:ln>
-    </cs:spPr>
-    <cs:defRPr sz="900" kern="1200"/>
-  </cs:chartArea>
-  <cs:dataLabel>
-    <cs:lnRef idx="0"/>
-    <cs:fillRef idx="0"/>
-    <cs:effectRef idx="0"/>
-    <cs:fontRef idx="minor">
-      <a:schemeClr val="tx1">
-        <a:lumMod val="75000"/>
-        <a:lumOff val="25000"/>
-      </a:schemeClr>
-    </cs:fontRef>
-    <cs:defRPr sz="900" kern="1200"/>
-  </cs:dataLabel>
-  <cs:dataLabelCallout>
-    <cs:lnRef idx="0"/>
-    <cs:fillRef idx="0"/>
-    <cs:effectRef idx="0"/>
-    <cs:fontRef idx="minor">
-      <a:schemeClr val="bg1"/>
-    </cs:fontRef>
-    <cs:spPr>
-      <a:solidFill>
-        <a:schemeClr val="tx1">
-          <a:lumMod val="50000"/>
-          <a:lumOff val="50000"/>
-        </a:schemeClr>
-      </a:solidFill>
-    </cs:spPr>
-    <cs:defRPr sz="900" kern="1200"/>
-    <cs:bodyPr rot="0" spcFirstLastPara="1" vertOverflow="clip" horzOverflow="clip" vert="horz" wrap="square" lIns="36576" tIns="18288" rIns="36576" bIns="18288" anchor="ctr" anchorCtr="1">
-      <a:spAutoFit/>
-    </cs:bodyPr>
-  </cs:dataLabelCallout>
-  <cs:dataPoint>
-    <cs:lnRef idx="0"/>
-    <cs:fillRef idx="0">
-      <cs:styleClr val="auto"/>
-    </cs:fillRef>
-    <cs:effectRef idx="0"/>
-    <cs:fontRef idx="minor">
-      <a:schemeClr val="tx1"/>
-    </cs:fontRef>
-    <cs:spPr>
-      <a:solidFill>
-        <a:schemeClr val="phClr">
-          <a:alpha val="70000"/>
-        </a:schemeClr>
-      </a:solidFill>
-    </cs:spPr>
-  </cs:dataPoint>
-  <cs:dataPoint3D>
-    <cs:lnRef idx="0"/>
-    <cs:fillRef idx="0">
-      <cs:styleClr val="auto"/>
-    </cs:fillRef>
-    <cs:effectRef idx="0"/>
-    <cs:fontRef idx="minor">
-      <a:schemeClr val="tx1"/>
-    </cs:fontRef>
-    <cs:spPr>
-      <a:solidFill>
-        <a:schemeClr val="phClr">
-          <a:alpha val="70000"/>
-        </a:schemeClr>
-      </a:solidFill>
-    </cs:spPr>
-  </cs:dataPoint3D>
-  <cs:dataPointLine>
-    <cs:lnRef idx="0">
-      <cs:styleClr val="auto"/>
-    </cs:lnRef>
-    <cs:fillRef idx="0"/>
-    <cs:effectRef idx="0"/>
-    <cs:fontRef idx="minor">
-      <a:schemeClr val="dk1"/>
-    </cs:fontRef>
-    <cs:spPr>
-      <a:ln w="28575" cap="rnd">
-        <a:solidFill>
-          <a:schemeClr val="phClr"/>
-        </a:solidFill>
-        <a:round/>
-      </a:ln>
-    </cs:spPr>
-  </cs:dataPointLine>
-  <cs:dataPointMarker>
-    <cs:lnRef idx="0">
-      <cs:styleClr val="auto"/>
-    </cs:lnRef>
-    <cs:fillRef idx="0">
-      <cs:styleClr val="auto"/>
-    </cs:fillRef>
-    <cs:effectRef idx="0"/>
-    <cs:fontRef idx="minor">
-      <a:schemeClr val="dk1"/>
-    </cs:fontRef>
-    <cs:spPr>
-      <a:gradFill>
-        <a:gsLst>
-          <a:gs pos="0">
-            <a:schemeClr val="phClr"/>
-          </a:gs>
-          <a:gs pos="46000">
-            <a:schemeClr val="phClr"/>
-          </a:gs>
-          <a:gs pos="100000">
-            <a:schemeClr val="phClr">
-              <a:lumMod val="20000"/>
-              <a:lumOff val="80000"/>
-              <a:alpha val="0"/>
-            </a:schemeClr>
-          </a:gs>
-        </a:gsLst>
-        <a:path path="circle">
-          <a:fillToRect l="50000" t="-80000" r="50000" b="180000"/>
-        </a:path>
-      </a:gradFill>
-      <a:ln w="9525" cap="flat" cmpd="sng" algn="ctr">
-        <a:solidFill>
-          <a:schemeClr val="phClr">
-            <a:shade val="95000"/>
-          </a:schemeClr>
-        </a:solidFill>
-        <a:round/>
-      </a:ln>
-    </cs:spPr>
-  </cs:dataPointMarker>
-  <cs:dataPointMarkerLayout symbol="circle" size="6"/>
-  <cs:dataPointWireframe>
-    <cs:lnRef idx="0">
-      <cs:styleClr val="auto"/>
-    </cs:lnRef>
-    <cs:fillRef idx="0"/>
-    <cs:effectRef idx="0"/>
-    <cs:fontRef idx="minor">
-      <a:schemeClr val="dk1"/>
-    </cs:fontRef>
-    <cs:spPr>
-      <a:ln w="9525" cap="rnd">
-        <a:solidFill>
-          <a:schemeClr val="phClr"/>
-        </a:solidFill>
-        <a:round/>
-      </a:ln>
-    </cs:spPr>
-  </cs:dataPointWireframe>
-  <cs:dataTable>
-    <cs:lnRef idx="0"/>
-    <cs:fillRef idx="0"/>
-    <cs:effectRef idx="0"/>
-    <cs:fontRef idx="minor">
-      <a:schemeClr val="tx1">
-        <a:lumMod val="65000"/>
-        <a:lumOff val="35000"/>
-      </a:schemeClr>
-    </cs:fontRef>
-    <cs:spPr>
-      <a:ln w="9525">
-        <a:solidFill>
-          <a:schemeClr val="tx1">
-            <a:lumMod val="15000"/>
-            <a:lumOff val="85000"/>
-          </a:schemeClr>
-        </a:solidFill>
-      </a:ln>
-    </cs:spPr>
-    <cs:defRPr sz="900" kern="1200"/>
-  </cs:dataTable>
-  <cs:downBar>
-    <cs:lnRef idx="0"/>
-    <cs:fillRef idx="0"/>
-    <cs:effectRef idx="0"/>
-    <cs:fontRef idx="minor">
-      <a:schemeClr val="dk1"/>
-    </cs:fontRef>
-    <cs:spPr>
-      <a:solidFill>
-        <a:schemeClr val="dk1">
-          <a:lumMod val="75000"/>
-          <a:lumOff val="25000"/>
-        </a:schemeClr>
-      </a:solidFill>
-      <a:ln w="9525">
-        <a:solidFill>
-          <a:schemeClr val="tx1">
-            <a:lumMod val="65000"/>
-            <a:lumOff val="35000"/>
-          </a:schemeClr>
-        </a:solidFill>
-      </a:ln>
-    </cs:spPr>
-  </cs:downBar>
-  <cs:dropLine>
-    <cs:lnRef idx="0"/>
-    <cs:fillRef idx="0"/>
-    <cs:effectRef idx="0"/>
-    <cs:fontRef idx="minor">
-      <a:schemeClr val="dk1"/>
-    </cs:fontRef>
-    <cs:spPr>
-      <a:ln w="9525">
-        <a:solidFill>
-          <a:schemeClr val="tx1">
-            <a:lumMod val="35000"/>
-            <a:lumOff val="65000"/>
-          </a:schemeClr>
-        </a:solidFill>
-      </a:ln>
-    </cs:spPr>
-  </cs:dropLine>
-  <cs:errorBar>
-    <cs:lnRef idx="0"/>
-    <cs:fillRef idx="0"/>
-    <cs:effectRef idx="0"/>
-    <cs:fontRef idx="minor">
-      <a:schemeClr val="dk1"/>
-    </cs:fontRef>
-    <cs:spPr>
-      <a:ln w="9525" cap="flat" cmpd="sng" algn="ctr">
-        <a:solidFill>
-          <a:schemeClr val="tx1">
-            <a:lumMod val="65000"/>
-            <a:lumOff val="35000"/>
-          </a:schemeClr>
-        </a:solidFill>
-        <a:round/>
-      </a:ln>
-    </cs:spPr>
-  </cs:errorBar>
-  <cs:floor>
-    <cs:lnRef idx="0"/>
-    <cs:fillRef idx="0"/>
-    <cs:effectRef idx="0"/>
-    <cs:fontRef idx="minor">
-      <a:schemeClr val="dk1"/>
-    </cs:fontRef>
-  </cs:floor>
-  <cs:gridlineMajor>
-    <cs:lnRef idx="0"/>
-    <cs:fillRef idx="0"/>
-    <cs:effectRef idx="0"/>
-    <cs:fontRef idx="minor">
-      <a:schemeClr val="dk1"/>
-    </cs:fontRef>
-    <cs:spPr>
-      <a:ln w="9525" cap="flat" cmpd="sng" algn="ctr">
-        <a:gradFill>
-          <a:gsLst>
-            <a:gs pos="0">
-              <a:schemeClr val="tx1">
-                <a:lumMod val="5000"/>
-                <a:lumOff val="95000"/>
-              </a:schemeClr>
-            </a:gs>
-            <a:gs pos="100000">
-              <a:schemeClr val="tx1">
-                <a:lumMod val="15000"/>
-                <a:lumOff val="85000"/>
-              </a:schemeClr>
-            </a:gs>
-          </a:gsLst>
-          <a:lin ang="5400000" scaled="0"/>
-        </a:gradFill>
-        <a:round/>
-      </a:ln>
-    </cs:spPr>
-  </cs:gridlineMajor>
-  <cs:gridlineMinor>
-    <cs:lnRef idx="0"/>
-    <cs:fillRef idx="0"/>
-    <cs:effectRef idx="0"/>
-    <cs:fontRef idx="minor">
-      <a:schemeClr val="dk1"/>
-    </cs:fontRef>
-    <cs:spPr>
-      <a:ln w="9525" cap="flat" cmpd="sng" algn="ctr">
-        <a:gradFill>
-          <a:gsLst>
-            <a:gs pos="0">
-              <a:schemeClr val="tx1">
-                <a:lumMod val="5000"/>
-                <a:lumOff val="95000"/>
-              </a:schemeClr>
-            </a:gs>
-            <a:gs pos="100000">
-              <a:schemeClr val="tx1">
-                <a:lumMod val="15000"/>
-                <a:lumOff val="85000"/>
-              </a:schemeClr>
-            </a:gs>
-          </a:gsLst>
-          <a:lin ang="5400000" scaled="0"/>
-        </a:gradFill>
-        <a:round/>
-      </a:ln>
-    </cs:spPr>
-  </cs:gridlineMinor>
-  <cs:hiLoLine>
-    <cs:lnRef idx="0"/>
-    <cs:fillRef idx="0"/>
-    <cs:effectRef idx="0"/>
-    <cs:fontRef idx="minor">
-      <a:schemeClr val="dk1"/>
-    </cs:fontRef>
-    <cs:spPr>
-      <a:ln w="9525">
-        <a:solidFill>
-          <a:schemeClr val="tx1">
-            <a:lumMod val="50000"/>
-            <a:lumOff val="50000"/>
-          </a:schemeClr>
-        </a:solidFill>
-      </a:ln>
-    </cs:spPr>
-  </cs:hiLoLine>
-  <cs:leaderLine>
-    <cs:lnRef idx="0"/>
-    <cs:fillRef idx="0"/>
-    <cs:effectRef idx="0"/>
-    <cs:fontRef idx="minor">
-      <a:schemeClr val="dk1"/>
-    </cs:fontRef>
-    <cs:spPr>
-      <a:ln w="9525">
-        <a:solidFill>
-          <a:schemeClr val="tx1">
-            <a:lumMod val="35000"/>
-            <a:lumOff val="65000"/>
-          </a:schemeClr>
-        </a:solidFill>
-      </a:ln>
-    </cs:spPr>
-  </cs:leaderLine>
-  <cs:legend>
-    <cs:lnRef idx="0"/>
-    <cs:fillRef idx="0"/>
-    <cs:effectRef idx="0"/>
-    <cs:fontRef idx="minor">
-      <a:schemeClr val="tx1">
-        <a:lumMod val="65000"/>
-        <a:lumOff val="35000"/>
-      </a:schemeClr>
-    </cs:fontRef>
-    <cs:defRPr sz="900" kern="1200"/>
-  </cs:legend>
-  <cs:plotArea mods="allowNoFillOverride allowNoLineOverride">
-    <cs:lnRef idx="0"/>
-    <cs:fillRef idx="0"/>
-    <cs:effectRef idx="0"/>
-    <cs:fontRef idx="minor">
-      <a:schemeClr val="dk1"/>
-    </cs:fontRef>
-  </cs:plotArea>
-  <cs:plotArea3D mods="allowNoFillOverride allowNoLineOverride">
-    <cs:lnRef idx="0"/>
-    <cs:fillRef idx="0"/>
-    <cs:effectRef idx="0"/>
-    <cs:fontRef idx="minor">
-      <a:schemeClr val="dk1"/>
-    </cs:fontRef>
-  </cs:plotArea3D>
-  <cs:seriesAxis>
-    <cs:lnRef idx="0"/>
-    <cs:fillRef idx="0"/>
-    <cs:effectRef idx="0"/>
-    <cs:fontRef idx="minor">
-      <a:schemeClr val="tx1">
-        <a:lumMod val="65000"/>
-        <a:lumOff val="35000"/>
-      </a:schemeClr>
-    </cs:fontRef>
-    <cs:spPr>
-      <a:ln w="9525" cap="flat" cmpd="sng" algn="ctr">
-        <a:solidFill>
-          <a:schemeClr val="tx1">
-            <a:lumMod val="15000"/>
-            <a:lumOff val="85000"/>
-          </a:schemeClr>
-        </a:solidFill>
-        <a:round/>
-        <a:headEnd type="none" w="sm" len="sm"/>
-        <a:tailEnd type="none" w="sm" len="sm"/>
-      </a:ln>
-    </cs:spPr>
-    <cs:defRPr sz="900" kern="1200"/>
-  </cs:seriesAxis>
-  <cs:seriesLine>
-    <cs:lnRef idx="0"/>
-    <cs:fillRef idx="0"/>
-    <cs:effectRef idx="0"/>
-    <cs:fontRef idx="minor">
-      <a:schemeClr val="dk1"/>
-    </cs:fontRef>
-    <cs:spPr>
-      <a:ln w="9525">
-        <a:solidFill>
-          <a:schemeClr val="tx1">
-            <a:lumMod val="35000"/>
-            <a:lumOff val="65000"/>
-          </a:schemeClr>
-        </a:solidFill>
-        <a:round/>
-      </a:ln>
-    </cs:spPr>
-  </cs:seriesLine>
-  <cs:title>
-    <cs:lnRef idx="0"/>
-    <cs:fillRef idx="0"/>
-    <cs:effectRef idx="0"/>
-    <cs:fontRef idx="minor">
-      <a:schemeClr val="tx1">
-        <a:lumMod val="65000"/>
-        <a:lumOff val="35000"/>
-      </a:schemeClr>
-    </cs:fontRef>
-    <cs:defRPr sz="1800" b="1" kern="1200" cap="all" spc="50" baseline="0"/>
-  </cs:title>
-  <cs:trendline>
-    <cs:lnRef idx="0">
-      <cs:styleClr val="auto"/>
-    </cs:lnRef>
-    <cs:fillRef idx="0"/>
-    <cs:effectRef idx="0"/>
-    <cs:fontRef idx="minor">
-      <a:schemeClr val="dk1"/>
-    </cs:fontRef>
-    <cs:spPr>
-      <a:ln w="9525" cap="rnd">
-        <a:solidFill>
-          <a:schemeClr val="phClr"/>
-        </a:solidFill>
-      </a:ln>
-    </cs:spPr>
-  </cs:trendline>
-  <cs:trendlineLabel>
-    <cs:lnRef idx="0"/>
-    <cs:fillRef idx="0"/>
-    <cs:effectRef idx="0"/>
-    <cs:fontRef idx="minor">
-      <a:schemeClr val="tx1">
-        <a:lumMod val="65000"/>
-        <a:lumOff val="35000"/>
-      </a:schemeClr>
-    </cs:fontRef>
-    <cs:defRPr sz="900" kern="1200"/>
-  </cs:trendlineLabel>
-  <cs:upBar>
-    <cs:lnRef idx="0"/>
-    <cs:fillRef idx="0"/>
-    <cs:effectRef idx="0"/>
-    <cs:fontRef idx="minor">
-      <a:schemeClr val="dk1"/>
-    </cs:fontRef>
-    <cs:spPr>
-      <a:solidFill>
-        <a:schemeClr val="lt1"/>
-      </a:solidFill>
-      <a:ln w="9525">
-        <a:solidFill>
-          <a:schemeClr val="tx1">
-            <a:lumMod val="65000"/>
-            <a:lumOff val="35000"/>
-          </a:schemeClr>
-        </a:solidFill>
-      </a:ln>
-    </cs:spPr>
-  </cs:upBar>
-  <cs:valueAxis>
-    <cs:lnRef idx="0"/>
-    <cs:fillRef idx="0"/>
-    <cs:effectRef idx="0"/>
-    <cs:fontRef idx="minor">
-      <a:schemeClr val="tx1">
-        <a:lumMod val="65000"/>
-        <a:lumOff val="35000"/>
-      </a:schemeClr>
-    </cs:fontRef>
-    <cs:defRPr sz="900" kern="1200"/>
-  </cs:valueAxis>
-  <cs:wall>
-    <cs:lnRef idx="0"/>
-    <cs:fillRef idx="0"/>
-    <cs:effectRef idx="0"/>
-    <cs:fontRef idx="minor">
-      <a:schemeClr val="dk1"/>
-    </cs:fontRef>
-  </cs:wall>
-</cs:chartStyle>
-</file>
-
 <file path=word/glossary/document.xml><?xml version="1.0" encoding="utf-8"?>
 <w:glossaryDocument xmlns:wpc="http://schemas.microsoft.com/office/word/2010/wordprocessingCanvas" xmlns:cx="http://schemas.microsoft.com/office/drawing/2014/chartex" xmlns:cx1="http://schemas.microsoft.com/office/drawing/2015/9/8/chartex" xmlns:cx2="http://schemas.microsoft.com/office/drawing/2015/10/21/chartex" xmlns:cx3="http://schemas.microsoft.com/office/drawing/2016/5/9/chartex" xmlns:cx4="http://schemas.microsoft.com/office/drawing/2016/5/10/chartex" xmlns:cx5="http://schemas.microsoft.com/office/drawing/2016/5/11/chartex" xmlns:cx6="http://schemas.microsoft.com/office/drawing/2016/5/12/chartex" xmlns:cx7="http://schemas.microsoft.com/office/drawing/2016/5/13/chartex" xmlns:cx8="http://schemas.microsoft.com/office/drawing/2016/5/14/chartex" xmlns:mc="http://schemas.openxmlformats.org/markup-compatibility/2006" xmlns:aink="http://schemas.microsoft.com/office/drawing/2016/ink" xmlns:am3d="http://schemas.microsoft.com/office/drawing/2017/model3d" xmlns:o="urn:schemas-microsoft-com:office:office" xmlns:oel="http://schemas.microsoft.com/office/2019/extlst" xmlns:r="http://schemas.openxmlformats.org/officeDocument/2006/relationships" xmlns:m="http://schemas.openxmlformats.org/officeDocument/2006/math" xmlns:v="urn:schemas-microsoft-com:vml" xmlns:wp14="http://schemas.microsoft.com/office/word/2010/wordprocessingDrawing" xmlns:wp="http://schemas.openxmlformats.org/drawingml/2006/wordprocessingDrawing" xmlns:w10="urn:schemas-microsoft-com:office:word" xmlns:w="http://schemas.openxmlformats.org/wordprocessingml/2006/main" xmlns:w14="http://schemas.microsoft.com/office/word/2010/wordml" xmlns:w15="http://schemas.microsoft.com/office/word/2012/wordml" xmlns:w16cex="http://schemas.microsoft.com/office/word/2018/wordml/cex" xmlns:w16cid="http://schemas.microsoft.com/office/word/2016/wordml/cid" xmlns:w16="http://schemas.microsoft.com/office/word/2018/wordml" xmlns:w16sdtdh="http://schemas.microsoft.com/office/word/2020/wordml/sdtdatahash" xmlns:w16se="http://schemas.microsoft.com/office/word/2015/wordml/symex" xmlns:wpg="http://schemas.microsoft.com/office/word/2010/wordprocessingGroup" xmlns:wpi="http://schemas.microsoft.com/office/word/2010/wordprocessingInk" xmlns:wne="http://schemas.microsoft.com/office/word/2006/wordml" xmlns:wps="http://schemas.microsoft.com/office/word/2010/wordprocessingShape" mc:Ignorable="w14 w15 w16se w16cid w16 w16cex w16sdtdh wp14">
   <w:docParts>
@@ -2739,18 +3431,12 @@
 
 <file path=word/glossary/fontTable.xml><?xml version="1.0" encoding="utf-8"?>
 <w:fonts xmlns:mc="http://schemas.openxmlformats.org/markup-compatibility/2006" xmlns:r="http://schemas.openxmlformats.org/officeDocument/2006/relationships" xmlns:w="http://schemas.openxmlformats.org/wordprocessingml/2006/main" xmlns:w14="http://schemas.microsoft.com/office/word/2010/wordml" xmlns:w15="http://schemas.microsoft.com/office/word/2012/wordml" xmlns:w16cex="http://schemas.microsoft.com/office/word/2018/wordml/cex" xmlns:w16cid="http://schemas.microsoft.com/office/word/2016/wordml/cid" xmlns:w16="http://schemas.microsoft.com/office/word/2018/wordml" xmlns:w16sdtdh="http://schemas.microsoft.com/office/word/2020/wordml/sdtdatahash" xmlns:w16se="http://schemas.microsoft.com/office/word/2015/wordml/symex" mc:Ignorable="w14 w15 w16se w16cid w16 w16cex w16sdtdh">
-  <w:font w:name="Century Gothic">
-    <w:panose1 w:val="020B0502020202020204"/>
-    <w:charset w:val="00"/>
-    <w:family w:val="swiss"/>
+  <w:font w:name="Wingdings">
+    <w:panose1 w:val="05000000000000000000"/>
+    <w:charset w:val="02"/>
+    <w:family w:val="auto"/>
     <w:pitch w:val="variable"/>
-    <w:sig w:usb0="00000287" w:usb1="00000000" w:usb2="00000000" w:usb3="00000000" w:csb0="0000009F" w:csb1="00000000"/>
-  </w:font>
-  <w:font w:name="Meiryo">
-    <w:charset w:val="80"/>
-    <w:family w:val="swiss"/>
-    <w:pitch w:val="variable"/>
-    <w:sig w:usb0="E00002FF" w:usb1="6AC7FFFF" w:usb2="08000012" w:usb3="00000000" w:csb0="0002009F" w:csb1="00000000"/>
+    <w:sig w:usb0="00000000" w:usb1="10000000" w:usb2="00000000" w:usb3="00000000" w:csb0="80000000" w:csb1="00000000"/>
   </w:font>
   <w:font w:name="Times New Roman">
     <w:panose1 w:val="02020603050405020304"/>
@@ -2766,19 +3452,25 @@
     <w:pitch w:val="fixed"/>
     <w:sig w:usb0="E0002EFF" w:usb1="C0007843" w:usb2="00000009" w:usb3="00000000" w:csb0="000001FF" w:csb1="00000000"/>
   </w:font>
-  <w:font w:name="Wingdings">
-    <w:panose1 w:val="05000000000000000000"/>
-    <w:charset w:val="02"/>
-    <w:family w:val="auto"/>
-    <w:pitch w:val="variable"/>
-    <w:sig w:usb0="00000000" w:usb1="10000000" w:usb2="00000000" w:usb3="00000000" w:csb0="80000000" w:csb1="00000000"/>
-  </w:font>
   <w:font w:name="Symbol">
     <w:panose1 w:val="05050102010706020507"/>
     <w:charset w:val="02"/>
     <w:family w:val="roman"/>
     <w:pitch w:val="variable"/>
     <w:sig w:usb0="00000000" w:usb1="10000000" w:usb2="00000000" w:usb3="00000000" w:csb0="80000000" w:csb1="00000000"/>
+  </w:font>
+  <w:font w:name="Century Gothic">
+    <w:panose1 w:val="020B0502020202020204"/>
+    <w:charset w:val="00"/>
+    <w:family w:val="swiss"/>
+    <w:pitch w:val="variable"/>
+    <w:sig w:usb0="00000287" w:usb1="00000000" w:usb2="00000000" w:usb3="00000000" w:csb0="0000009F" w:csb1="00000000"/>
+  </w:font>
+  <w:font w:name="Meiryo">
+    <w:charset w:val="80"/>
+    <w:family w:val="swiss"/>
+    <w:pitch w:val="variable"/>
+    <w:sig w:usb0="E00002FF" w:usb1="6AC7FFFF" w:usb2="08000012" w:usb3="00000000" w:csb0="0002009F" w:csb1="00000000"/>
   </w:font>
   <w:font w:name="Aptos">
     <w:charset w:val="00"/>
@@ -2811,8 +3503,11 @@
   </w:compat>
   <w:rsids>
     <w:rsidRoot w:val="008071C3"/>
+    <w:rsid w:val="000E148B"/>
+    <w:rsid w:val="00197E88"/>
     <w:rsid w:val="00220076"/>
     <w:rsid w:val="008071C3"/>
+    <w:rsid w:val="00C35E81"/>
     <w:rsid w:val="00E511C7"/>
   </w:rsids>
   <m:mathPr>
@@ -3292,17 +3987,8 @@
     <w:semiHidden/>
     <w:unhideWhenUsed/>
   </w:style>
-  <w:style w:type="paragraph" w:customStyle="1" w:styleId="0B7E0D269FC743F48B3C25BBA75E89FD">
-    <w:name w:val="0B7E0D269FC743F48B3C25BBA75E89FD"/>
-  </w:style>
-  <w:style w:type="paragraph" w:customStyle="1" w:styleId="6DFFBF207C114D63B75058C0777530C0">
-    <w:name w:val="6DFFBF207C114D63B75058C0777530C0"/>
-  </w:style>
   <w:style w:type="paragraph" w:customStyle="1" w:styleId="43029319FD8B4529B04EDF58E8AB4C6E">
     <w:name w:val="43029319FD8B4529B04EDF58E8AB4C6E"/>
-  </w:style>
-  <w:style w:type="paragraph" w:customStyle="1" w:styleId="C46F2B2788D54473A6607DBE2B313D6E">
-    <w:name w:val="C46F2B2788D54473A6607DBE2B313D6E"/>
   </w:style>
   <w:style w:type="paragraph" w:customStyle="1" w:styleId="9944B48552D04EE8AC3A5E279250F939">
     <w:name w:val="9944B48552D04EE8AC3A5E279250F939"/>
@@ -3310,14 +3996,8 @@
   <w:style w:type="paragraph" w:customStyle="1" w:styleId="0DAE6FA6628C42039B0A3D6AEB5BA7EF">
     <w:name w:val="0DAE6FA6628C42039B0A3D6AEB5BA7EF"/>
   </w:style>
-  <w:style w:type="paragraph" w:customStyle="1" w:styleId="D34EA97E008942BDB837376981BED8F8">
-    <w:name w:val="D34EA97E008942BDB837376981BED8F8"/>
-  </w:style>
   <w:style w:type="paragraph" w:customStyle="1" w:styleId="9750AC0737AF4B5A9DA2CEF08694E0E0">
     <w:name w:val="9750AC0737AF4B5A9DA2CEF08694E0E0"/>
-  </w:style>
-  <w:style w:type="paragraph" w:customStyle="1" w:styleId="222C2F734996425DA47AA8BD0811884D">
-    <w:name w:val="222C2F734996425DA47AA8BD0811884D"/>
   </w:style>
   <w:style w:type="paragraph" w:customStyle="1" w:styleId="BCFBFAC908CF496599153B5656A0DEF8">
     <w:name w:val="BCFBFAC908CF496599153B5656A0DEF8"/>
@@ -3332,95 +4012,8 @@
       <w:u w:val="single"/>
     </w:rPr>
   </w:style>
-  <w:style w:type="paragraph" w:customStyle="1" w:styleId="5666E91E92C24DEBA967BC3F017FC59A">
-    <w:name w:val="5666E91E92C24DEBA967BC3F017FC59A"/>
-  </w:style>
-  <w:style w:type="paragraph" w:customStyle="1" w:styleId="20B76872F1744DD89054CA4054DD4B8E">
-    <w:name w:val="20B76872F1744DD89054CA4054DD4B8E"/>
-  </w:style>
-  <w:style w:type="paragraph" w:customStyle="1" w:styleId="D4108C25234340988B0963DED0EB025D">
-    <w:name w:val="D4108C25234340988B0963DED0EB025D"/>
-  </w:style>
-  <w:style w:type="paragraph" w:customStyle="1" w:styleId="E4671B8D8440489BA407AE13D58E1124">
-    <w:name w:val="E4671B8D8440489BA407AE13D58E1124"/>
-  </w:style>
-  <w:style w:type="paragraph" w:customStyle="1" w:styleId="5DC5C5C4A9894C6D9D090B8D231DE3B1">
-    <w:name w:val="5DC5C5C4A9894C6D9D090B8D231DE3B1"/>
-  </w:style>
-  <w:style w:type="paragraph" w:customStyle="1" w:styleId="98DAC666575943E9A424967798223CDA">
-    <w:name w:val="98DAC666575943E9A424967798223CDA"/>
-  </w:style>
   <w:style w:type="paragraph" w:customStyle="1" w:styleId="6A8529BE7221479BAE3CFEC35E928C95">
     <w:name w:val="6A8529BE7221479BAE3CFEC35E928C95"/>
-  </w:style>
-  <w:style w:type="paragraph" w:customStyle="1" w:styleId="3FA437AC05AB40579B722F36DDE88E1F">
-    <w:name w:val="3FA437AC05AB40579B722F36DDE88E1F"/>
-  </w:style>
-  <w:style w:type="paragraph" w:customStyle="1" w:styleId="BE21C15537D340C1B72298AA6B919B11">
-    <w:name w:val="BE21C15537D340C1B72298AA6B919B11"/>
-  </w:style>
-  <w:style w:type="paragraph" w:customStyle="1" w:styleId="D0ABB8B3EF214E7CA87C8FA507C916FE">
-    <w:name w:val="D0ABB8B3EF214E7CA87C8FA507C916FE"/>
-  </w:style>
-  <w:style w:type="paragraph" w:customStyle="1" w:styleId="012A3D3162084F468ABC3AC3EA8C3934">
-    <w:name w:val="012A3D3162084F468ABC3AC3EA8C3934"/>
-  </w:style>
-  <w:style w:type="paragraph" w:customStyle="1" w:styleId="1947D40D34A243D49F414E1BDBA6363F">
-    <w:name w:val="1947D40D34A243D49F414E1BDBA6363F"/>
-  </w:style>
-  <w:style w:type="paragraph" w:customStyle="1" w:styleId="4ACE415E030347EA9FB2029EF060E60E">
-    <w:name w:val="4ACE415E030347EA9FB2029EF060E60E"/>
-  </w:style>
-  <w:style w:type="paragraph" w:customStyle="1" w:styleId="6088A58B29894933B26312F9F71F7A2F">
-    <w:name w:val="6088A58B29894933B26312F9F71F7A2F"/>
-  </w:style>
-  <w:style w:type="paragraph" w:customStyle="1" w:styleId="25AA016118F749E3BF467AF532FF9EB0">
-    <w:name w:val="25AA016118F749E3BF467AF532FF9EB0"/>
-  </w:style>
-  <w:style w:type="paragraph" w:customStyle="1" w:styleId="AAF3C10BD53A41B794B52F0F83C3B123">
-    <w:name w:val="AAF3C10BD53A41B794B52F0F83C3B123"/>
-  </w:style>
-  <w:style w:type="paragraph" w:customStyle="1" w:styleId="EB76292658244C4B9EBDBCFC89C27002">
-    <w:name w:val="EB76292658244C4B9EBDBCFC89C27002"/>
-  </w:style>
-  <w:style w:type="paragraph" w:customStyle="1" w:styleId="955A503A64AC4913849142382FE0DE95">
-    <w:name w:val="955A503A64AC4913849142382FE0DE95"/>
-  </w:style>
-  <w:style w:type="paragraph" w:customStyle="1" w:styleId="8E75808D250B4A3D82914F04DDAAFE7A">
-    <w:name w:val="8E75808D250B4A3D82914F04DDAAFE7A"/>
-  </w:style>
-  <w:style w:type="paragraph" w:customStyle="1" w:styleId="732BE9283BBA481D9F91B8C007A82A8E">
-    <w:name w:val="732BE9283BBA481D9F91B8C007A82A8E"/>
-  </w:style>
-  <w:style w:type="paragraph" w:customStyle="1" w:styleId="23AB3A37DE7B43C89B5E93721C2D8B2E">
-    <w:name w:val="23AB3A37DE7B43C89B5E93721C2D8B2E"/>
-  </w:style>
-  <w:style w:type="paragraph" w:customStyle="1" w:styleId="C05715A7A3564EC8B39BE6FF293B6D60">
-    <w:name w:val="C05715A7A3564EC8B39BE6FF293B6D60"/>
-  </w:style>
-  <w:style w:type="paragraph" w:customStyle="1" w:styleId="2616280F9B7E4D749A39920350F13459">
-    <w:name w:val="2616280F9B7E4D749A39920350F13459"/>
-  </w:style>
-  <w:style w:type="paragraph" w:customStyle="1" w:styleId="F2E627CC165142F99735511CCDC0E8E8">
-    <w:name w:val="F2E627CC165142F99735511CCDC0E8E8"/>
-  </w:style>
-  <w:style w:type="paragraph" w:customStyle="1" w:styleId="6E64080B94B24289AB299592A6E20BE8">
-    <w:name w:val="6E64080B94B24289AB299592A6E20BE8"/>
-  </w:style>
-  <w:style w:type="paragraph" w:customStyle="1" w:styleId="7D1546F2AA06409297E1B332DCD48D55">
-    <w:name w:val="7D1546F2AA06409297E1B332DCD48D55"/>
-  </w:style>
-  <w:style w:type="paragraph" w:customStyle="1" w:styleId="028006AD160747C19B40B4D87C2B8383">
-    <w:name w:val="028006AD160747C19B40B4D87C2B8383"/>
-  </w:style>
-  <w:style w:type="paragraph" w:customStyle="1" w:styleId="18596BA0F44E4C65991B26733C1C14D0">
-    <w:name w:val="18596BA0F44E4C65991B26733C1C14D0"/>
-  </w:style>
-  <w:style w:type="paragraph" w:customStyle="1" w:styleId="2D59F75EA7D44DCC80FA067621A0D788">
-    <w:name w:val="2D59F75EA7D44DCC80FA067621A0D788"/>
-  </w:style>
-  <w:style w:type="paragraph" w:customStyle="1" w:styleId="435A98F434CD4337BD63F62FE316CDB2">
-    <w:name w:val="435A98F434CD4337BD63F62FE316CDB2"/>
   </w:style>
   <w:style w:type="character" w:customStyle="1" w:styleId="Heading2Char">
     <w:name w:val="Heading 2 Char"/>
@@ -3441,134 +4034,6 @@
   </w:style>
   <w:style w:type="paragraph" w:customStyle="1" w:styleId="160B50C90FF549FFA6044FF5807E3525">
     <w:name w:val="160B50C90FF549FFA6044FF5807E3525"/>
-  </w:style>
-  <w:style w:type="paragraph" w:customStyle="1" w:styleId="FEB97E848CD547038CB13B17CDB1B52A">
-    <w:name w:val="FEB97E848CD547038CB13B17CDB1B52A"/>
-    <w:rsid w:val="008071C3"/>
-  </w:style>
-  <w:style w:type="paragraph" w:customStyle="1" w:styleId="AEFDAF976BBE4470AFD513E5187948D4">
-    <w:name w:val="AEFDAF976BBE4470AFD513E5187948D4"/>
-    <w:rsid w:val="008071C3"/>
-  </w:style>
-  <w:style w:type="paragraph" w:customStyle="1" w:styleId="1FBD41A5663C4AADAB03BFB8BAF08DA1">
-    <w:name w:val="1FBD41A5663C4AADAB03BFB8BAF08DA1"/>
-    <w:rsid w:val="008071C3"/>
-  </w:style>
-  <w:style w:type="paragraph" w:customStyle="1" w:styleId="32A52AC737A94BB5AAAC9DA9F01B5177">
-    <w:name w:val="32A52AC737A94BB5AAAC9DA9F01B5177"/>
-    <w:rsid w:val="008071C3"/>
-  </w:style>
-  <w:style w:type="paragraph" w:customStyle="1" w:styleId="8AE979B492F0473183D8438F6CFA5FFD">
-    <w:name w:val="8AE979B492F0473183D8438F6CFA5FFD"/>
-    <w:rsid w:val="008071C3"/>
-  </w:style>
-  <w:style w:type="paragraph" w:customStyle="1" w:styleId="DE3DD34DF1624A0C89767D0AF8FD44CA">
-    <w:name w:val="DE3DD34DF1624A0C89767D0AF8FD44CA"/>
-    <w:rsid w:val="008071C3"/>
-  </w:style>
-  <w:style w:type="paragraph" w:customStyle="1" w:styleId="BB1EF348C6214CFEA0AF704BF44C55F3">
-    <w:name w:val="BB1EF348C6214CFEA0AF704BF44C55F3"/>
-    <w:rsid w:val="008071C3"/>
-  </w:style>
-  <w:style w:type="paragraph" w:customStyle="1" w:styleId="3957A8DA616747229A9E1A8C9F24826D">
-    <w:name w:val="3957A8DA616747229A9E1A8C9F24826D"/>
-    <w:rsid w:val="008071C3"/>
-  </w:style>
-  <w:style w:type="paragraph" w:customStyle="1" w:styleId="6C87AE777B144466A434EA459FE8FD08">
-    <w:name w:val="6C87AE777B144466A434EA459FE8FD08"/>
-    <w:rsid w:val="008071C3"/>
-  </w:style>
-  <w:style w:type="paragraph" w:customStyle="1" w:styleId="9427E2BC0BAF4778B153665DCDF7736D">
-    <w:name w:val="9427E2BC0BAF4778B153665DCDF7736D"/>
-    <w:rsid w:val="008071C3"/>
-  </w:style>
-  <w:style w:type="paragraph" w:customStyle="1" w:styleId="BC5F105F477D4990938CFC473540CA98">
-    <w:name w:val="BC5F105F477D4990938CFC473540CA98"/>
-    <w:rsid w:val="008071C3"/>
-  </w:style>
-  <w:style w:type="paragraph" w:customStyle="1" w:styleId="05E2276E8F174131AA5DC410802FE767">
-    <w:name w:val="05E2276E8F174131AA5DC410802FE767"/>
-    <w:rsid w:val="008071C3"/>
-  </w:style>
-  <w:style w:type="paragraph" w:customStyle="1" w:styleId="824A5A45B0C042EC8F1FFF2B8076F14A">
-    <w:name w:val="824A5A45B0C042EC8F1FFF2B8076F14A"/>
-    <w:rsid w:val="008071C3"/>
-  </w:style>
-  <w:style w:type="paragraph" w:customStyle="1" w:styleId="ADCE193A340F41DB9D81E17C86881CA3">
-    <w:name w:val="ADCE193A340F41DB9D81E17C86881CA3"/>
-    <w:rsid w:val="008071C3"/>
-  </w:style>
-  <w:style w:type="paragraph" w:customStyle="1" w:styleId="90BB51392B61406B8D0B21D06E48B721">
-    <w:name w:val="90BB51392B61406B8D0B21D06E48B721"/>
-    <w:rsid w:val="008071C3"/>
-  </w:style>
-  <w:style w:type="paragraph" w:customStyle="1" w:styleId="093A8DC34EA0472797F4A6441478257C">
-    <w:name w:val="093A8DC34EA0472797F4A6441478257C"/>
-    <w:rsid w:val="008071C3"/>
-  </w:style>
-  <w:style w:type="paragraph" w:customStyle="1" w:styleId="41BF6CA1B4524E93B162C2A1E3711DE9">
-    <w:name w:val="41BF6CA1B4524E93B162C2A1E3711DE9"/>
-    <w:rsid w:val="008071C3"/>
-  </w:style>
-  <w:style w:type="paragraph" w:customStyle="1" w:styleId="25592FB4BE9440CC8B2ABB0778D4FE64">
-    <w:name w:val="25592FB4BE9440CC8B2ABB0778D4FE64"/>
-    <w:rsid w:val="008071C3"/>
-  </w:style>
-  <w:style w:type="paragraph" w:customStyle="1" w:styleId="54277E0D9F604D36BE1D7476CE822EF1">
-    <w:name w:val="54277E0D9F604D36BE1D7476CE822EF1"/>
-    <w:rsid w:val="008071C3"/>
-  </w:style>
-  <w:style w:type="paragraph" w:customStyle="1" w:styleId="169295344AE941A5B127636A1C2F8016">
-    <w:name w:val="169295344AE941A5B127636A1C2F8016"/>
-    <w:rsid w:val="008071C3"/>
-  </w:style>
-  <w:style w:type="paragraph" w:customStyle="1" w:styleId="E6691AD8D4B747A5BDF188AD070E6320">
-    <w:name w:val="E6691AD8D4B747A5BDF188AD070E6320"/>
-    <w:rsid w:val="008071C3"/>
-  </w:style>
-  <w:style w:type="paragraph" w:customStyle="1" w:styleId="35E1895C294D423AA2633B72AE0C67B5">
-    <w:name w:val="35E1895C294D423AA2633B72AE0C67B5"/>
-    <w:rsid w:val="008071C3"/>
-  </w:style>
-  <w:style w:type="paragraph" w:customStyle="1" w:styleId="4A6A910231554E41A8771DDCCB5FF9CC">
-    <w:name w:val="4A6A910231554E41A8771DDCCB5FF9CC"/>
-    <w:rsid w:val="008071C3"/>
-  </w:style>
-  <w:style w:type="paragraph" w:customStyle="1" w:styleId="A5F124D8F2824CEA957AEC74232C7556">
-    <w:name w:val="A5F124D8F2824CEA957AEC74232C7556"/>
-    <w:rsid w:val="008071C3"/>
-  </w:style>
-  <w:style w:type="paragraph" w:customStyle="1" w:styleId="0A9B2C5471324B20A816B14DAA07B84F">
-    <w:name w:val="0A9B2C5471324B20A816B14DAA07B84F"/>
-    <w:rsid w:val="008071C3"/>
-  </w:style>
-  <w:style w:type="paragraph" w:customStyle="1" w:styleId="D93FCDB4360D4C8892D74B2189F6F11C">
-    <w:name w:val="D93FCDB4360D4C8892D74B2189F6F11C"/>
-    <w:rsid w:val="008071C3"/>
-  </w:style>
-  <w:style w:type="paragraph" w:customStyle="1" w:styleId="5D71674D393C446C9D13610809D5CB14">
-    <w:name w:val="5D71674D393C446C9D13610809D5CB14"/>
-    <w:rsid w:val="008071C3"/>
-  </w:style>
-  <w:style w:type="paragraph" w:customStyle="1" w:styleId="913CBC57CD6E46849067E2EBA21B0A6F">
-    <w:name w:val="913CBC57CD6E46849067E2EBA21B0A6F"/>
-    <w:rsid w:val="008071C3"/>
-  </w:style>
-  <w:style w:type="paragraph" w:customStyle="1" w:styleId="DB4B5439CB884208BAD6E9D291651FE6">
-    <w:name w:val="DB4B5439CB884208BAD6E9D291651FE6"/>
-    <w:rsid w:val="008071C3"/>
-  </w:style>
-  <w:style w:type="paragraph" w:customStyle="1" w:styleId="B327B5CA64FB440C85EBC141E70D126E">
-    <w:name w:val="B327B5CA64FB440C85EBC141E70D126E"/>
-    <w:rsid w:val="008071C3"/>
-  </w:style>
-  <w:style w:type="paragraph" w:customStyle="1" w:styleId="9D31D6E4957F40D1BC36D6C6BC5FFC22">
-    <w:name w:val="9D31D6E4957F40D1BC36D6C6BC5FFC22"/>
-    <w:rsid w:val="008071C3"/>
-  </w:style>
-  <w:style w:type="paragraph" w:customStyle="1" w:styleId="61E7C611BD1D495BBCF14322A5270F40">
-    <w:name w:val="61E7C611BD1D495BBCF14322A5270F40"/>
-    <w:rsid w:val="008071C3"/>
   </w:style>
 </w:styles>
 </file>

</xml_diff>